<commit_message>
sua lai usecase => nho sua dac ta usecase
</commit_message>
<xml_diff>
--- a/PTTK/Documents/3-MoHinhUseCase.docx
+++ b/PTTK/Documents/3-MoHinhUseCase.docx
@@ -1,6 +1,6 @@
 
 <file path=word/document.xml><?xml version="1.0" encoding="utf-8"?>
-<w:document xmlns:ve="http://schemas.openxmlformats.org/markup-compatibility/2006" xmlns:o="urn:schemas-microsoft-com:office:office" xmlns:r="http://schemas.openxmlformats.org/officeDocument/2006/relationships" xmlns:m="http://schemas.openxmlformats.org/officeDocument/2006/math" xmlns:v="urn:schemas-microsoft-com:vml" xmlns:wp="http://schemas.openxmlformats.org/drawingml/2006/wordprocessingDrawing" xmlns:w10="urn:schemas-microsoft-com:office:word" xmlns:w="http://schemas.openxmlformats.org/wordprocessingml/2006/main" xmlns:wne="http://schemas.microsoft.com/office/word/2006/wordml">
+<w:document xmlns:wpc="http://schemas.microsoft.com/office/word/2010/wordprocessingCanvas" xmlns:mc="http://schemas.openxmlformats.org/markup-compatibility/2006" xmlns:o="urn:schemas-microsoft-com:office:office" xmlns:r="http://schemas.openxmlformats.org/officeDocument/2006/relationships" xmlns:m="http://schemas.openxmlformats.org/officeDocument/2006/math" xmlns:v="urn:schemas-microsoft-com:vml" xmlns:wp14="http://schemas.microsoft.com/office/word/2010/wordprocessingDrawing" xmlns:wp="http://schemas.openxmlformats.org/drawingml/2006/wordprocessingDrawing" xmlns:w10="urn:schemas-microsoft-com:office:word" xmlns:w="http://schemas.openxmlformats.org/wordprocessingml/2006/main" xmlns:w14="http://schemas.microsoft.com/office/word/2010/wordml" xmlns:w15="http://schemas.microsoft.com/office/word/2012/wordml" xmlns:wpg="http://schemas.microsoft.com/office/word/2010/wordprocessingGroup" xmlns:wpi="http://schemas.microsoft.com/office/word/2010/wordprocessingInk" xmlns:wne="http://schemas.microsoft.com/office/word/2006/wordml" xmlns:wps="http://schemas.microsoft.com/office/word/2010/wordprocessingShape" mc:Ignorable="w14 w15 wp14">
   <w:body>
     <w:p>
       <w:pPr>
@@ -71,7 +71,7 @@
           <w:color w:val="0000FF"/>
           <w:lang w:val="en-US"/>
         </w:rPr>
-        <w:t>Website tìm kiếm địa điểm</w:t>
+        <w:t>Quản lý kho hàng</w:t>
       </w:r>
     </w:p>
     <w:p>
@@ -336,7 +336,7 @@
           <w:insideV w:val="single" w:sz="6" w:space="0" w:color="auto"/>
         </w:tblBorders>
         <w:tblLayout w:type="fixed"/>
-        <w:tblLook w:val="0000"/>
+        <w:tblLook w:val="0000" w:firstRow="0" w:lastRow="0" w:firstColumn="0" w:lastColumn="0" w:noHBand="0" w:noVBand="0"/>
       </w:tblPr>
       <w:tblGrid>
         <w:gridCol w:w="2093"/>
@@ -3259,13 +3259,13 @@
           <w:i/>
           <w:noProof/>
           <w:color w:val="0000FF"/>
-          <w:lang w:val="en-US"/>
+          <w:lang w:eastAsia="vi-VN"/>
         </w:rPr>
         <w:drawing>
           <wp:inline distT="0" distB="0" distL="0" distR="0">
-            <wp:extent cx="5943600" cy="5861283"/>
+            <wp:extent cx="6347456" cy="7065034"/>
             <wp:effectExtent l="0" t="0" r="0" b="0"/>
-            <wp:docPr id="1" name="Picture 2"/>
+            <wp:docPr id="5" name="Picture 5"/>
             <wp:cNvGraphicFramePr>
               <a:graphicFrameLocks xmlns:a="http://schemas.openxmlformats.org/drawingml/2006/main" noChangeAspect="1"/>
             </wp:cNvGraphicFramePr>
@@ -3273,13 +3273,19 @@
               <a:graphicData uri="http://schemas.openxmlformats.org/drawingml/2006/picture">
                 <pic:pic xmlns:pic="http://schemas.openxmlformats.org/drawingml/2006/picture">
                   <pic:nvPicPr>
-                    <pic:cNvPr id="0" name="Picture 2"/>
+                    <pic:cNvPr id="0" name="Picture 4"/>
                     <pic:cNvPicPr>
                       <a:picLocks noChangeAspect="1" noChangeArrowheads="1"/>
                     </pic:cNvPicPr>
                   </pic:nvPicPr>
                   <pic:blipFill>
-                    <a:blip r:embed="rId8" cstate="print"/>
+                    <a:blip r:embed="rId8">
+                      <a:extLst>
+                        <a:ext uri="{28A0092B-C50C-407E-A947-70E740481C1C}">
+                          <a14:useLocalDpi xmlns:a14="http://schemas.microsoft.com/office/drawing/2010/main" val="0"/>
+                        </a:ext>
+                      </a:extLst>
+                    </a:blip>
                     <a:srcRect/>
                     <a:stretch>
                       <a:fillRect/>
@@ -3288,17 +3294,14 @@
                   <pic:spPr bwMode="auto">
                     <a:xfrm>
                       <a:off x="0" y="0"/>
-                      <a:ext cx="5943600" cy="5861283"/>
+                      <a:ext cx="6352475" cy="7070621"/>
                     </a:xfrm>
                     <a:prstGeom prst="rect">
                       <a:avLst/>
                     </a:prstGeom>
                     <a:noFill/>
-                    <a:ln w="9525">
+                    <a:ln>
                       <a:noFill/>
-                      <a:miter lim="800000"/>
-                      <a:headEnd/>
-                      <a:tailEnd/>
                     </a:ln>
                   </pic:spPr>
                 </pic:pic>
@@ -3317,60 +3320,26 @@
           <w:lang w:val="en-US"/>
         </w:rPr>
       </w:pPr>
-      <w:r>
+    </w:p>
+    <w:p>
+      <w:pPr>
+        <w:jc w:val="center"/>
         <w:rPr>
           <w:i/>
-          <w:noProof/>
           <w:color w:val="0000FF"/>
           <w:lang w:val="en-US"/>
         </w:rPr>
-        <w:lastRenderedPageBreak/>
-        <w:drawing>
-          <wp:inline distT="0" distB="0" distL="0" distR="0">
-            <wp:extent cx="5943600" cy="3752529"/>
-            <wp:effectExtent l="0" t="0" r="0" b="0"/>
-            <wp:docPr id="2" name="Picture 2"/>
-            <wp:cNvGraphicFramePr>
-              <a:graphicFrameLocks xmlns:a="http://schemas.openxmlformats.org/drawingml/2006/main" noChangeAspect="1"/>
-            </wp:cNvGraphicFramePr>
-            <a:graphic xmlns:a="http://schemas.openxmlformats.org/drawingml/2006/main">
-              <a:graphicData uri="http://schemas.openxmlformats.org/drawingml/2006/picture">
-                <pic:pic xmlns:pic="http://schemas.openxmlformats.org/drawingml/2006/picture">
-                  <pic:nvPicPr>
-                    <pic:cNvPr id="0" name="Picture 2"/>
-                    <pic:cNvPicPr>
-                      <a:picLocks noChangeAspect="1" noChangeArrowheads="1"/>
-                    </pic:cNvPicPr>
-                  </pic:nvPicPr>
-                  <pic:blipFill>
-                    <a:blip r:embed="rId9" cstate="print"/>
-                    <a:srcRect/>
-                    <a:stretch>
-                      <a:fillRect/>
-                    </a:stretch>
-                  </pic:blipFill>
-                  <pic:spPr bwMode="auto">
-                    <a:xfrm>
-                      <a:off x="0" y="0"/>
-                      <a:ext cx="5943600" cy="3752529"/>
-                    </a:xfrm>
-                    <a:prstGeom prst="rect">
-                      <a:avLst/>
-                    </a:prstGeom>
-                    <a:noFill/>
-                    <a:ln w="9525">
-                      <a:noFill/>
-                      <a:miter lim="800000"/>
-                      <a:headEnd/>
-                      <a:tailEnd/>
-                    </a:ln>
-                  </pic:spPr>
-                </pic:pic>
-              </a:graphicData>
-            </a:graphic>
-          </wp:inline>
-        </w:drawing>
-      </w:r>
+      </w:pPr>
+    </w:p>
+    <w:p>
+      <w:pPr>
+        <w:jc w:val="center"/>
+        <w:rPr>
+          <w:i/>
+          <w:color w:val="0000FF"/>
+          <w:lang w:val="en-US"/>
+        </w:rPr>
+      </w:pPr>
     </w:p>
     <w:p>
       <w:pPr>
@@ -3390,6 +3359,7 @@
         <w:rPr>
           <w:lang w:val="en-US"/>
         </w:rPr>
+        <w:lastRenderedPageBreak/>
         <w:t>Danh sách các Actor</w:t>
       </w:r>
       <w:bookmarkEnd w:id="2"/>
@@ -3406,7 +3376,7 @@
           <w:insideH w:val="single" w:sz="4" w:space="0" w:color="auto"/>
           <w:insideV w:val="single" w:sz="4" w:space="0" w:color="auto"/>
         </w:tblBorders>
-        <w:tblLook w:val="01E0"/>
+        <w:tblLook w:val="01E0" w:firstRow="1" w:lastRow="1" w:firstColumn="1" w:lastColumn="1" w:noHBand="0" w:noVBand="0"/>
       </w:tblPr>
       <w:tblGrid>
         <w:gridCol w:w="763"/>
@@ -3648,7 +3618,7 @@
           <w:insideH w:val="single" w:sz="4" w:space="0" w:color="auto"/>
           <w:insideV w:val="single" w:sz="4" w:space="0" w:color="auto"/>
         </w:tblBorders>
-        <w:tblLook w:val="01E0"/>
+        <w:tblLook w:val="01E0" w:firstRow="1" w:lastRow="1" w:firstColumn="1" w:lastColumn="1" w:noHBand="0" w:noVBand="0"/>
       </w:tblPr>
       <w:tblGrid>
         <w:gridCol w:w="763"/>
@@ -4208,7 +4178,7 @@
               <w:rPr>
                 <w:lang w:val="en-US"/>
               </w:rPr>
-              <w:t>Tra cứu thành viên</w:t>
+              <w:t>Quản lý loại phiếu xuất</w:t>
             </w:r>
           </w:p>
         </w:tc>
@@ -4228,7 +4198,7 @@
               <w:rPr>
                 <w:lang w:val="en-US"/>
               </w:rPr>
-              <w:t>Tra cứu thông tin thành viên</w:t>
+              <w:t>Tra cứu, cập nhật thông tin loại phiếu xuất, xóa loại phiếu xuất</w:t>
             </w:r>
           </w:p>
         </w:tc>
@@ -4271,7 +4241,7 @@
               <w:rPr>
                 <w:lang w:val="en-US"/>
               </w:rPr>
-              <w:t>Tra cứu nhân viên</w:t>
+              <w:t>Quản lý thành viên</w:t>
             </w:r>
           </w:p>
         </w:tc>
@@ -4291,7 +4261,343 @@
               <w:rPr>
                 <w:lang w:val="en-US"/>
               </w:rPr>
-              <w:t>Tra cứu thông tin nhân viên</w:t>
+              <w:t xml:space="preserve">Tra cứu, cập nhật thông tin phiếu xuất, </w:t>
+            </w:r>
+            <w:r>
+              <w:rPr>
+                <w:lang w:val="en-US"/>
+              </w:rPr>
+              <w:t xml:space="preserve">thêm, </w:t>
+            </w:r>
+            <w:r>
+              <w:rPr>
+                <w:lang w:val="en-US"/>
+              </w:rPr>
+              <w:t>xóa</w:t>
+            </w:r>
+            <w:r>
+              <w:rPr>
+                <w:lang w:val="en-US"/>
+              </w:rPr>
+              <w:t xml:space="preserve"> thành viên</w:t>
+            </w:r>
+          </w:p>
+        </w:tc>
+      </w:tr>
+      <w:tr>
+        <w:tc>
+          <w:tcPr>
+            <w:tcW w:w="763" w:type="dxa"/>
+            <w:shd w:val="clear" w:color="auto" w:fill="auto"/>
+          </w:tcPr>
+          <w:p>
+            <w:pPr>
+              <w:spacing w:line="240" w:lineRule="atLeast"/>
+              <w:jc w:val="center"/>
+              <w:rPr>
+                <w:lang w:val="en-US"/>
+              </w:rPr>
+            </w:pPr>
+            <w:r>
+              <w:rPr>
+                <w:lang w:val="en-US"/>
+              </w:rPr>
+              <w:t>9</w:t>
+            </w:r>
+          </w:p>
+        </w:tc>
+        <w:tc>
+          <w:tcPr>
+            <w:tcW w:w="3192" w:type="dxa"/>
+            <w:shd w:val="clear" w:color="auto" w:fill="auto"/>
+          </w:tcPr>
+          <w:p>
+            <w:pPr>
+              <w:spacing w:line="240" w:lineRule="atLeast"/>
+              <w:rPr>
+                <w:lang w:val="en-US"/>
+              </w:rPr>
+            </w:pPr>
+            <w:r>
+              <w:rPr>
+                <w:lang w:val="en-US"/>
+              </w:rPr>
+              <w:t>Quản lý nhân viên</w:t>
+            </w:r>
+          </w:p>
+        </w:tc>
+        <w:tc>
+          <w:tcPr>
+            <w:tcW w:w="5651" w:type="dxa"/>
+            <w:shd w:val="clear" w:color="auto" w:fill="auto"/>
+          </w:tcPr>
+          <w:p>
+            <w:pPr>
+              <w:spacing w:line="240" w:lineRule="atLeast"/>
+              <w:rPr>
+                <w:lang w:val="en-US"/>
+              </w:rPr>
+            </w:pPr>
+            <w:r>
+              <w:rPr>
+                <w:lang w:val="en-US"/>
+              </w:rPr>
+              <w:t xml:space="preserve">Tra cứu, cập nhật thông tin </w:t>
+            </w:r>
+            <w:r>
+              <w:rPr>
+                <w:lang w:val="en-US"/>
+              </w:rPr>
+              <w:t>nhân viên</w:t>
+            </w:r>
+            <w:r>
+              <w:rPr>
+                <w:lang w:val="en-US"/>
+              </w:rPr>
+              <w:t>, thêm, xóa</w:t>
+            </w:r>
+            <w:r>
+              <w:rPr>
+                <w:lang w:val="en-US"/>
+              </w:rPr>
+              <w:t xml:space="preserve"> nhân viên</w:t>
+            </w:r>
+          </w:p>
+        </w:tc>
+      </w:tr>
+      <w:tr>
+        <w:tc>
+          <w:tcPr>
+            <w:tcW w:w="763" w:type="dxa"/>
+            <w:shd w:val="clear" w:color="auto" w:fill="auto"/>
+          </w:tcPr>
+          <w:p>
+            <w:pPr>
+              <w:spacing w:line="240" w:lineRule="atLeast"/>
+              <w:jc w:val="center"/>
+              <w:rPr>
+                <w:lang w:val="en-US"/>
+              </w:rPr>
+            </w:pPr>
+            <w:r>
+              <w:rPr>
+                <w:lang w:val="en-US"/>
+              </w:rPr>
+              <w:t>10</w:t>
+            </w:r>
+          </w:p>
+        </w:tc>
+        <w:tc>
+          <w:tcPr>
+            <w:tcW w:w="3192" w:type="dxa"/>
+            <w:shd w:val="clear" w:color="auto" w:fill="auto"/>
+          </w:tcPr>
+          <w:p>
+            <w:pPr>
+              <w:spacing w:line="240" w:lineRule="atLeast"/>
+              <w:rPr>
+                <w:lang w:val="en-US"/>
+              </w:rPr>
+            </w:pPr>
+            <w:r>
+              <w:rPr>
+                <w:lang w:val="en-US"/>
+              </w:rPr>
+              <w:t>Quản lý sản phẩm</w:t>
+            </w:r>
+          </w:p>
+        </w:tc>
+        <w:tc>
+          <w:tcPr>
+            <w:tcW w:w="5651" w:type="dxa"/>
+            <w:shd w:val="clear" w:color="auto" w:fill="auto"/>
+          </w:tcPr>
+          <w:p>
+            <w:pPr>
+              <w:spacing w:line="240" w:lineRule="atLeast"/>
+              <w:rPr>
+                <w:lang w:val="en-US"/>
+              </w:rPr>
+            </w:pPr>
+            <w:r>
+              <w:rPr>
+                <w:lang w:val="en-US"/>
+              </w:rPr>
+              <w:t xml:space="preserve">Tra cứu, cập nhật thông tin </w:t>
+            </w:r>
+            <w:r>
+              <w:rPr>
+                <w:lang w:val="en-US"/>
+              </w:rPr>
+              <w:t>sản phẩm</w:t>
+            </w:r>
+            <w:r>
+              <w:rPr>
+                <w:lang w:val="en-US"/>
+              </w:rPr>
+              <w:t xml:space="preserve">, thêm, xóa </w:t>
+            </w:r>
+            <w:r>
+              <w:rPr>
+                <w:lang w:val="en-US"/>
+              </w:rPr>
+              <w:t>sản phẩm</w:t>
+            </w:r>
+          </w:p>
+        </w:tc>
+      </w:tr>
+      <w:tr>
+        <w:tc>
+          <w:tcPr>
+            <w:tcW w:w="763" w:type="dxa"/>
+            <w:shd w:val="clear" w:color="auto" w:fill="auto"/>
+          </w:tcPr>
+          <w:p>
+            <w:pPr>
+              <w:spacing w:line="240" w:lineRule="atLeast"/>
+              <w:jc w:val="center"/>
+              <w:rPr>
+                <w:lang w:val="en-US"/>
+              </w:rPr>
+            </w:pPr>
+            <w:r>
+              <w:rPr>
+                <w:lang w:val="en-US"/>
+              </w:rPr>
+              <w:t>11</w:t>
+            </w:r>
+          </w:p>
+        </w:tc>
+        <w:tc>
+          <w:tcPr>
+            <w:tcW w:w="3192" w:type="dxa"/>
+            <w:shd w:val="clear" w:color="auto" w:fill="auto"/>
+          </w:tcPr>
+          <w:p>
+            <w:pPr>
+              <w:spacing w:line="240" w:lineRule="atLeast"/>
+              <w:rPr>
+                <w:lang w:val="en-US"/>
+              </w:rPr>
+            </w:pPr>
+            <w:r>
+              <w:rPr>
+                <w:lang w:val="en-US"/>
+              </w:rPr>
+              <w:t>Quản lý loại sản phẩm</w:t>
+            </w:r>
+          </w:p>
+        </w:tc>
+        <w:tc>
+          <w:tcPr>
+            <w:tcW w:w="5651" w:type="dxa"/>
+            <w:shd w:val="clear" w:color="auto" w:fill="auto"/>
+          </w:tcPr>
+          <w:p>
+            <w:pPr>
+              <w:spacing w:line="240" w:lineRule="atLeast"/>
+              <w:rPr>
+                <w:lang w:val="en-US"/>
+              </w:rPr>
+            </w:pPr>
+            <w:r>
+              <w:rPr>
+                <w:lang w:val="en-US"/>
+              </w:rPr>
+              <w:t xml:space="preserve">Tra cứu, cập nhật thông tin </w:t>
+            </w:r>
+            <w:r>
+              <w:rPr>
+                <w:lang w:val="en-US"/>
+              </w:rPr>
+              <w:t xml:space="preserve">loại </w:t>
+            </w:r>
+            <w:r>
+              <w:rPr>
+                <w:lang w:val="en-US"/>
+              </w:rPr>
+              <w:t xml:space="preserve">sản phẩm, thêm, xóa </w:t>
+            </w:r>
+            <w:r>
+              <w:rPr>
+                <w:lang w:val="en-US"/>
+              </w:rPr>
+              <w:t xml:space="preserve">loại </w:t>
+            </w:r>
+            <w:r>
+              <w:rPr>
+                <w:lang w:val="en-US"/>
+              </w:rPr>
+              <w:t>sản phẩm</w:t>
+            </w:r>
+          </w:p>
+        </w:tc>
+      </w:tr>
+      <w:tr>
+        <w:tc>
+          <w:tcPr>
+            <w:tcW w:w="763" w:type="dxa"/>
+            <w:shd w:val="clear" w:color="auto" w:fill="auto"/>
+          </w:tcPr>
+          <w:p>
+            <w:pPr>
+              <w:spacing w:line="240" w:lineRule="atLeast"/>
+              <w:jc w:val="center"/>
+              <w:rPr>
+                <w:lang w:val="en-US"/>
+              </w:rPr>
+            </w:pPr>
+            <w:r>
+              <w:rPr>
+                <w:lang w:val="en-US"/>
+              </w:rPr>
+              <w:t>12</w:t>
+            </w:r>
+          </w:p>
+        </w:tc>
+        <w:tc>
+          <w:tcPr>
+            <w:tcW w:w="3192" w:type="dxa"/>
+            <w:shd w:val="clear" w:color="auto" w:fill="auto"/>
+          </w:tcPr>
+          <w:p>
+            <w:pPr>
+              <w:spacing w:line="240" w:lineRule="atLeast"/>
+              <w:rPr>
+                <w:lang w:val="en-US"/>
+              </w:rPr>
+            </w:pPr>
+            <w:r>
+              <w:rPr>
+                <w:lang w:val="en-US"/>
+              </w:rPr>
+              <w:t>Quản lý tham số</w:t>
+            </w:r>
+          </w:p>
+        </w:tc>
+        <w:tc>
+          <w:tcPr>
+            <w:tcW w:w="5651" w:type="dxa"/>
+            <w:shd w:val="clear" w:color="auto" w:fill="auto"/>
+          </w:tcPr>
+          <w:p>
+            <w:pPr>
+              <w:spacing w:line="240" w:lineRule="atLeast"/>
+              <w:rPr>
+                <w:lang w:val="en-US"/>
+              </w:rPr>
+            </w:pPr>
+            <w:r>
+              <w:rPr>
+                <w:lang w:val="en-US"/>
+              </w:rPr>
+              <w:t xml:space="preserve">Tra cứu, cập nhật thông tin tham số, thêm, xóa </w:t>
+            </w:r>
+            <w:r>
+              <w:rPr>
+                <w:lang w:val="en-US"/>
+              </w:rPr>
+              <w:t>tham số</w:t>
             </w:r>
           </w:p>
         </w:tc>
@@ -4299,13 +4605,6 @@
     </w:tbl>
     <w:p>
       <w:pPr>
-        <w:rPr>
-          <w:lang w:val="en-US"/>
-        </w:rPr>
-      </w:pPr>
-    </w:p>
-    <w:p>
-      <w:pPr>
         <w:pStyle w:val="Heading1"/>
         <w:rPr>
           <w:lang w:val="en-US"/>
@@ -4537,16 +4836,14 @@
         <w:rPr>
           <w:lang w:val="en-US"/>
         </w:rPr>
-        <w:t xml:space="preserve">đơn đặt </w:t>
-      </w:r>
-      <w:proofErr w:type="gramStart"/>
-      <w:r>
-        <w:rPr>
-          <w:lang w:val="en-US"/>
-        </w:rPr>
-        <w:t>hàng .</w:t>
-      </w:r>
-      <w:proofErr w:type="gramEnd"/>
+        <w:t>đơn đặt hàng</w:t>
+      </w:r>
+      <w:r>
+        <w:rPr>
+          <w:lang w:val="en-US"/>
+        </w:rPr>
+        <w:t>.</w:t>
+      </w:r>
     </w:p>
     <w:p>
       <w:pPr>
@@ -4558,6 +4855,8 @@
       <w:r>
         <w:t>Các dòng sự kiện khác</w:t>
       </w:r>
+      <w:bookmarkStart w:id="17" w:name="_GoBack"/>
+      <w:bookmarkEnd w:id="17"/>
     </w:p>
     <w:p>
       <w:pPr>
@@ -4580,11 +4879,11 @@
       <w:pPr>
         <w:pStyle w:val="Heading3"/>
       </w:pPr>
-      <w:bookmarkStart w:id="17" w:name="_Toc375498289"/>
+      <w:bookmarkStart w:id="18" w:name="_Toc375498289"/>
       <w:r>
         <w:t>Các yêu cầu đặc biệt</w:t>
       </w:r>
-      <w:bookmarkEnd w:id="17"/>
+      <w:bookmarkEnd w:id="18"/>
     </w:p>
     <w:p>
       <w:pPr>
@@ -4604,11 +4903,11 @@
       <w:pPr>
         <w:pStyle w:val="Heading3"/>
       </w:pPr>
-      <w:bookmarkStart w:id="18" w:name="_Toc375498290"/>
+      <w:bookmarkStart w:id="19" w:name="_Toc375498290"/>
       <w:r>
         <w:t>Trạng thái hệ thống khi bắt đầu thực hiện Use-case</w:t>
       </w:r>
-      <w:bookmarkEnd w:id="18"/>
+      <w:bookmarkEnd w:id="19"/>
     </w:p>
     <w:p>
       <w:pPr>
@@ -4618,33 +4917,18 @@
         </w:numPr>
       </w:pPr>
       <w:r>
-        <w:rPr>
-          <w:lang w:val="en-US"/>
-        </w:rPr>
         <w:t xml:space="preserve">Tác nhân </w:t>
       </w:r>
       <w:r>
-        <w:rPr>
-          <w:lang w:val="en-US"/>
-        </w:rPr>
         <w:t xml:space="preserve">đã đăng nhập và </w:t>
       </w:r>
       <w:r>
-        <w:rPr>
-          <w:lang w:val="en-US"/>
-        </w:rPr>
         <w:t xml:space="preserve">phải </w:t>
       </w:r>
       <w:r>
-        <w:rPr>
-          <w:lang w:val="en-US"/>
-        </w:rPr>
         <w:t>là “Giám đốc”</w:t>
       </w:r>
       <w:r>
-        <w:rPr>
-          <w:lang w:val="en-US"/>
-        </w:rPr>
         <w:t>.</w:t>
       </w:r>
     </w:p>
@@ -4655,14 +4939,14 @@
           <w:lang w:val="en-US"/>
         </w:rPr>
       </w:pPr>
-      <w:bookmarkStart w:id="19" w:name="_Toc375498291"/>
+      <w:bookmarkStart w:id="20" w:name="_Toc375498291"/>
       <w:r>
         <w:rPr>
           <w:lang w:val="en-US"/>
         </w:rPr>
         <w:t>Trạng thái hệ thống sau khi thực hiện Use-case</w:t>
       </w:r>
-      <w:bookmarkEnd w:id="19"/>
+      <w:bookmarkEnd w:id="20"/>
     </w:p>
     <w:p>
       <w:pPr>
@@ -4751,14 +5035,14 @@
           <w:lang w:val="en-US"/>
         </w:rPr>
       </w:pPr>
-      <w:bookmarkStart w:id="20" w:name="_Toc375498292"/>
+      <w:bookmarkStart w:id="21" w:name="_Toc375498292"/>
       <w:r>
         <w:rPr>
           <w:lang w:val="en-US"/>
         </w:rPr>
         <w:t>Điểm mở rộng</w:t>
       </w:r>
-      <w:bookmarkEnd w:id="20"/>
+      <w:bookmarkEnd w:id="21"/>
     </w:p>
     <w:p>
       <w:pPr>
@@ -4791,8 +5075,8 @@
           <w:lang w:val="en-US"/>
         </w:rPr>
       </w:pPr>
-      <w:bookmarkStart w:id="21" w:name="_Toc375348657"/>
-      <w:bookmarkStart w:id="22" w:name="_Toc375498293"/>
+      <w:bookmarkStart w:id="22" w:name="_Toc375348657"/>
+      <w:bookmarkStart w:id="23" w:name="_Toc375498293"/>
       <w:r>
         <w:rPr>
           <w:lang w:val="en-US"/>
@@ -4817,8 +5101,8 @@
         </w:rPr>
         <w:t>”</w:t>
       </w:r>
-      <w:bookmarkEnd w:id="21"/>
       <w:bookmarkEnd w:id="22"/>
+      <w:bookmarkEnd w:id="23"/>
     </w:p>
     <w:p>
       <w:pPr>
@@ -4827,11 +5111,11 @@
           <w:lang w:val="en-US"/>
         </w:rPr>
       </w:pPr>
-      <w:bookmarkStart w:id="23" w:name="_Toc375498294"/>
+      <w:bookmarkStart w:id="24" w:name="_Toc375498294"/>
       <w:r>
         <w:t>Tóm tắt</w:t>
       </w:r>
-      <w:bookmarkEnd w:id="23"/>
+      <w:bookmarkEnd w:id="24"/>
     </w:p>
     <w:p>
       <w:pPr>
@@ -4927,11 +5211,11 @@
           <w:lang w:val="en-US"/>
         </w:rPr>
       </w:pPr>
-      <w:bookmarkStart w:id="24" w:name="_Toc375498295"/>
+      <w:bookmarkStart w:id="25" w:name="_Toc375498295"/>
       <w:r>
         <w:t>Dòng sự kiện</w:t>
       </w:r>
-      <w:bookmarkEnd w:id="24"/>
+      <w:bookmarkEnd w:id="25"/>
     </w:p>
     <w:p>
       <w:pPr>
@@ -5364,11 +5648,11 @@
           <w:lang w:val="en-US"/>
         </w:rPr>
       </w:pPr>
-      <w:bookmarkStart w:id="25" w:name="_Toc375498296"/>
+      <w:bookmarkStart w:id="26" w:name="_Toc375498296"/>
       <w:r>
         <w:t>Các yêu cầu đặc biệt</w:t>
       </w:r>
-      <w:bookmarkEnd w:id="25"/>
+      <w:bookmarkEnd w:id="26"/>
     </w:p>
     <w:p>
       <w:pPr>
@@ -5391,11 +5675,11 @@
       <w:pPr>
         <w:pStyle w:val="Heading3"/>
       </w:pPr>
-      <w:bookmarkStart w:id="26" w:name="_Toc375498297"/>
+      <w:bookmarkStart w:id="27" w:name="_Toc375498297"/>
       <w:r>
         <w:t>Trạng thái hệ thống khi bắt đầu thực hiện Use-case</w:t>
       </w:r>
-      <w:bookmarkEnd w:id="26"/>
+      <w:bookmarkEnd w:id="27"/>
     </w:p>
     <w:p>
       <w:pPr>
@@ -5405,9 +5689,6 @@
         </w:numPr>
       </w:pPr>
       <w:r>
-        <w:rPr>
-          <w:lang w:val="en-US"/>
-        </w:rPr>
         <w:t>Tác nhân đã đăng nhập và phải là “Giám đốc”.</w:t>
       </w:r>
     </w:p>
@@ -5418,14 +5699,14 @@
           <w:lang w:val="en-US"/>
         </w:rPr>
       </w:pPr>
-      <w:bookmarkStart w:id="27" w:name="_Toc375498298"/>
+      <w:bookmarkStart w:id="28" w:name="_Toc375498298"/>
       <w:r>
         <w:rPr>
           <w:lang w:val="en-US"/>
         </w:rPr>
         <w:t>Trạng thái hệ thống sau khi thực hiện Use-case</w:t>
       </w:r>
-      <w:bookmarkEnd w:id="27"/>
+      <w:bookmarkEnd w:id="28"/>
     </w:p>
     <w:p>
       <w:pPr>
@@ -5468,14 +5749,14 @@
           <w:lang w:val="en-US"/>
         </w:rPr>
       </w:pPr>
-      <w:bookmarkStart w:id="28" w:name="_Toc375498299"/>
+      <w:bookmarkStart w:id="29" w:name="_Toc375498299"/>
       <w:r>
         <w:rPr>
           <w:lang w:val="en-US"/>
         </w:rPr>
         <w:t>Điểm mở rộng</w:t>
       </w:r>
-      <w:bookmarkEnd w:id="28"/>
+      <w:bookmarkEnd w:id="29"/>
     </w:p>
     <w:p>
       <w:pPr>
@@ -6175,27 +6456,15 @@
         </w:numPr>
       </w:pPr>
       <w:r>
-        <w:rPr>
-          <w:lang w:val="en-US"/>
-        </w:rPr>
         <w:t>Tác nhân đã đăng nhập</w:t>
       </w:r>
       <w:r>
-        <w:rPr>
-          <w:lang w:val="en-US"/>
-        </w:rPr>
         <w:t xml:space="preserve"> và tồn tại ít nhấ</w:t>
       </w:r>
       <w:r>
-        <w:rPr>
-          <w:lang w:val="en-US"/>
-        </w:rPr>
         <w:t>t một đơn hàng chưa nhập hàng đủ số lượng sản phẩm</w:t>
       </w:r>
       <w:r>
-        <w:rPr>
-          <w:lang w:val="en-US"/>
-        </w:rPr>
         <w:t>.</w:t>
       </w:r>
     </w:p>
@@ -7014,15 +7283,9 @@
         </w:numPr>
       </w:pPr>
       <w:r>
-        <w:rPr>
-          <w:lang w:val="en-US"/>
-        </w:rPr>
         <w:t>Tác nhân đã đăng nhập</w:t>
       </w:r>
       <w:r>
-        <w:rPr>
-          <w:lang w:val="en-US"/>
-        </w:rPr>
         <w:t xml:space="preserve"> và tồn tại ít nhất một đơn hàng chưa nhập hàng đủ số lượng sản phẩm.</w:t>
       </w:r>
     </w:p>
@@ -7486,39 +7749,21 @@
         </w:numPr>
       </w:pPr>
       <w:r>
-        <w:rPr>
-          <w:lang w:val="en-US"/>
-        </w:rPr>
         <w:t>Tác nhân đã đăng nhập</w:t>
       </w:r>
       <w:r>
-        <w:rPr>
-          <w:lang w:val="en-US"/>
-        </w:rPr>
         <w:t xml:space="preserve"> và tồn tại ít nhất một sản phẩm có Số lượng tồn</w:t>
       </w:r>
       <w:r>
-        <w:rPr>
-          <w:lang w:val="en-US"/>
-        </w:rPr>
         <w:t xml:space="preserve"> </w:t>
       </w:r>
       <w:r>
-        <w:rPr>
-          <w:lang w:val="en-US"/>
-        </w:rPr>
         <w:t>&gt;</w:t>
       </w:r>
       <w:r>
-        <w:rPr>
-          <w:lang w:val="en-US"/>
-        </w:rPr>
         <w:t xml:space="preserve"> </w:t>
       </w:r>
       <w:r>
-        <w:rPr>
-          <w:lang w:val="en-US"/>
-        </w:rPr>
         <w:t>0.</w:t>
       </w:r>
     </w:p>
@@ -7655,8 +7900,8 @@
           <w:lang w:val="en-US"/>
         </w:rPr>
       </w:pPr>
-      <w:bookmarkStart w:id="29" w:name="_Toc375348658"/>
-      <w:bookmarkStart w:id="30" w:name="_Toc375498300"/>
+      <w:bookmarkStart w:id="30" w:name="_Toc375348658"/>
+      <w:bookmarkStart w:id="31" w:name="_Toc375498300"/>
       <w:r>
         <w:rPr>
           <w:lang w:val="en-US"/>
@@ -7687,8 +7932,8 @@
         </w:rPr>
         <w:t>”</w:t>
       </w:r>
-      <w:bookmarkEnd w:id="29"/>
       <w:bookmarkEnd w:id="30"/>
+      <w:bookmarkEnd w:id="31"/>
     </w:p>
     <w:p>
       <w:pPr>
@@ -8341,27 +8586,12 @@
         </w:numPr>
       </w:pPr>
       <w:r>
-        <w:rPr>
-          <w:lang w:val="en-US"/>
-        </w:rPr>
         <w:t>Tác nhân đã đăng nhập</w:t>
       </w:r>
       <w:r>
-        <w:rPr>
-          <w:lang w:val="en-US"/>
-        </w:rPr>
-        <w:t xml:space="preserve"> </w:t>
-      </w:r>
-      <w:r>
-        <w:rPr>
-          <w:lang w:val="en-US"/>
-        </w:rPr>
-        <w:t>và tồn tại ít nhất một sản phẩm có Số lượng tồn &gt; 0</w:t>
-      </w:r>
-      <w:r>
-        <w:rPr>
-          <w:lang w:val="en-US"/>
-        </w:rPr>
+        <w:t xml:space="preserve"> và tồn tại ít nhất một sản phẩm có Số lượng tồn &gt; 0</w:t>
+      </w:r>
+      <w:r>
         <w:t>.</w:t>
       </w:r>
     </w:p>
@@ -8446,8 +8676,8 @@
     </w:p>
     <w:p/>
     <w:sectPr>
-      <w:headerReference w:type="default" r:id="rId10"/>
-      <w:footerReference w:type="default" r:id="rId11"/>
+      <w:headerReference w:type="default" r:id="rId9"/>
+      <w:footerReference w:type="default" r:id="rId10"/>
       <w:pgSz w:w="12240" w:h="15840" w:code="1"/>
       <w:pgMar w:top="1440" w:right="1440" w:bottom="1170" w:left="1440" w:header="720" w:footer="720" w:gutter="0"/>
       <w:pgNumType w:start="1"/>
@@ -8458,7 +8688,7 @@
 </file>
 
 <file path=word/endnotes.xml><?xml version="1.0" encoding="utf-8"?>
-<w:endnotes xmlns:ve="http://schemas.openxmlformats.org/markup-compatibility/2006" xmlns:o="urn:schemas-microsoft-com:office:office" xmlns:r="http://schemas.openxmlformats.org/officeDocument/2006/relationships" xmlns:m="http://schemas.openxmlformats.org/officeDocument/2006/math" xmlns:v="urn:schemas-microsoft-com:vml" xmlns:wp="http://schemas.openxmlformats.org/drawingml/2006/wordprocessingDrawing" xmlns:w10="urn:schemas-microsoft-com:office:word" xmlns:w="http://schemas.openxmlformats.org/wordprocessingml/2006/main" xmlns:wne="http://schemas.microsoft.com/office/word/2006/wordml">
+<w:endnotes xmlns:wpc="http://schemas.microsoft.com/office/word/2010/wordprocessingCanvas" xmlns:mc="http://schemas.openxmlformats.org/markup-compatibility/2006" xmlns:o="urn:schemas-microsoft-com:office:office" xmlns:r="http://schemas.openxmlformats.org/officeDocument/2006/relationships" xmlns:m="http://schemas.openxmlformats.org/officeDocument/2006/math" xmlns:v="urn:schemas-microsoft-com:vml" xmlns:wp14="http://schemas.microsoft.com/office/word/2010/wordprocessingDrawing" xmlns:wp="http://schemas.openxmlformats.org/drawingml/2006/wordprocessingDrawing" xmlns:w10="urn:schemas-microsoft-com:office:word" xmlns:w="http://schemas.openxmlformats.org/wordprocessingml/2006/main" xmlns:w14="http://schemas.microsoft.com/office/word/2010/wordml" xmlns:w15="http://schemas.microsoft.com/office/word/2012/wordml" xmlns:wpg="http://schemas.microsoft.com/office/word/2010/wordprocessingGroup" xmlns:wpi="http://schemas.microsoft.com/office/word/2010/wordprocessingInk" xmlns:wne="http://schemas.microsoft.com/office/word/2006/wordml" xmlns:wps="http://schemas.microsoft.com/office/word/2010/wordprocessingShape" mc:Ignorable="w14 w15 wp14">
   <w:endnote w:type="separator" w:id="-1">
     <w:p>
       <w:r>
@@ -8477,7 +8707,7 @@
 </file>
 
 <file path=word/footer1.xml><?xml version="1.0" encoding="utf-8"?>
-<w:ftr xmlns:ve="http://schemas.openxmlformats.org/markup-compatibility/2006" xmlns:o="urn:schemas-microsoft-com:office:office" xmlns:r="http://schemas.openxmlformats.org/officeDocument/2006/relationships" xmlns:m="http://schemas.openxmlformats.org/officeDocument/2006/math" xmlns:v="urn:schemas-microsoft-com:vml" xmlns:wp="http://schemas.openxmlformats.org/drawingml/2006/wordprocessingDrawing" xmlns:w10="urn:schemas-microsoft-com:office:word" xmlns:w="http://schemas.openxmlformats.org/wordprocessingml/2006/main" xmlns:wne="http://schemas.microsoft.com/office/word/2006/wordml">
+<w:ftr xmlns:wpc="http://schemas.microsoft.com/office/word/2010/wordprocessingCanvas" xmlns:mc="http://schemas.openxmlformats.org/markup-compatibility/2006" xmlns:o="urn:schemas-microsoft-com:office:office" xmlns:r="http://schemas.openxmlformats.org/officeDocument/2006/relationships" xmlns:m="http://schemas.openxmlformats.org/officeDocument/2006/math" xmlns:v="urn:schemas-microsoft-com:vml" xmlns:wp14="http://schemas.microsoft.com/office/word/2010/wordprocessingDrawing" xmlns:wp="http://schemas.openxmlformats.org/drawingml/2006/wordprocessingDrawing" xmlns:w10="urn:schemas-microsoft-com:office:word" xmlns:w="http://schemas.openxmlformats.org/wordprocessingml/2006/main" xmlns:w14="http://schemas.microsoft.com/office/word/2010/wordml" xmlns:w15="http://schemas.microsoft.com/office/word/2012/wordml" xmlns:wpg="http://schemas.microsoft.com/office/word/2010/wordprocessingGroup" xmlns:wpi="http://schemas.microsoft.com/office/word/2010/wordprocessingInk" xmlns:wne="http://schemas.microsoft.com/office/word/2006/wordml" xmlns:wps="http://schemas.microsoft.com/office/word/2010/wordprocessingShape" mc:Ignorable="w14 w15 wp14">
   <w:tbl>
     <w:tblPr>
       <w:tblW w:w="0" w:type="auto"/>
@@ -8490,7 +8720,7 @@
         <w:insideV w:val="single" w:sz="6" w:space="0" w:color="auto"/>
       </w:tblBorders>
       <w:tblLayout w:type="fixed"/>
-      <w:tblLook w:val="0000"/>
+      <w:tblLook w:val="0000" w:firstRow="0" w:lastRow="0" w:firstColumn="0" w:lastColumn="0" w:noHBand="0" w:noVBand="0"/>
     </w:tblPr>
     <w:tblGrid>
       <w:gridCol w:w="6768"/>
@@ -8561,7 +8791,7 @@
               <w:rStyle w:val="PageNumber"/>
               <w:noProof/>
             </w:rPr>
-            <w:t>10</w:t>
+            <w:t>6</w:t>
           </w:r>
           <w:r>
             <w:rPr>
@@ -8585,7 +8815,7 @@
 </file>
 
 <file path=word/footnotes.xml><?xml version="1.0" encoding="utf-8"?>
-<w:footnotes xmlns:ve="http://schemas.openxmlformats.org/markup-compatibility/2006" xmlns:o="urn:schemas-microsoft-com:office:office" xmlns:r="http://schemas.openxmlformats.org/officeDocument/2006/relationships" xmlns:m="http://schemas.openxmlformats.org/officeDocument/2006/math" xmlns:v="urn:schemas-microsoft-com:vml" xmlns:wp="http://schemas.openxmlformats.org/drawingml/2006/wordprocessingDrawing" xmlns:w10="urn:schemas-microsoft-com:office:word" xmlns:w="http://schemas.openxmlformats.org/wordprocessingml/2006/main" xmlns:wne="http://schemas.microsoft.com/office/word/2006/wordml">
+<w:footnotes xmlns:wpc="http://schemas.microsoft.com/office/word/2010/wordprocessingCanvas" xmlns:mc="http://schemas.openxmlformats.org/markup-compatibility/2006" xmlns:o="urn:schemas-microsoft-com:office:office" xmlns:r="http://schemas.openxmlformats.org/officeDocument/2006/relationships" xmlns:m="http://schemas.openxmlformats.org/officeDocument/2006/math" xmlns:v="urn:schemas-microsoft-com:vml" xmlns:wp14="http://schemas.microsoft.com/office/word/2010/wordprocessingDrawing" xmlns:wp="http://schemas.openxmlformats.org/drawingml/2006/wordprocessingDrawing" xmlns:w10="urn:schemas-microsoft-com:office:word" xmlns:w="http://schemas.openxmlformats.org/wordprocessingml/2006/main" xmlns:w14="http://schemas.microsoft.com/office/word/2010/wordml" xmlns:w15="http://schemas.microsoft.com/office/word/2012/wordml" xmlns:wpg="http://schemas.microsoft.com/office/word/2010/wordprocessingGroup" xmlns:wpi="http://schemas.microsoft.com/office/word/2010/wordprocessingInk" xmlns:wne="http://schemas.microsoft.com/office/word/2006/wordml" xmlns:wps="http://schemas.microsoft.com/office/word/2010/wordprocessingShape" mc:Ignorable="w14 w15 wp14">
   <w:footnote w:type="separator" w:id="-1">
     <w:p>
       <w:r>
@@ -8604,7 +8834,7 @@
 </file>
 
 <file path=word/header1.xml><?xml version="1.0" encoding="utf-8"?>
-<w:hdr xmlns:ve="http://schemas.openxmlformats.org/markup-compatibility/2006" xmlns:o="urn:schemas-microsoft-com:office:office" xmlns:r="http://schemas.openxmlformats.org/officeDocument/2006/relationships" xmlns:m="http://schemas.openxmlformats.org/officeDocument/2006/math" xmlns:v="urn:schemas-microsoft-com:vml" xmlns:wp="http://schemas.openxmlformats.org/drawingml/2006/wordprocessingDrawing" xmlns:w10="urn:schemas-microsoft-com:office:word" xmlns:w="http://schemas.openxmlformats.org/wordprocessingml/2006/main" xmlns:wne="http://schemas.microsoft.com/office/word/2006/wordml">
+<w:hdr xmlns:wpc="http://schemas.microsoft.com/office/word/2010/wordprocessingCanvas" xmlns:mc="http://schemas.openxmlformats.org/markup-compatibility/2006" xmlns:o="urn:schemas-microsoft-com:office:office" xmlns:r="http://schemas.openxmlformats.org/officeDocument/2006/relationships" xmlns:m="http://schemas.openxmlformats.org/officeDocument/2006/math" xmlns:v="urn:schemas-microsoft-com:vml" xmlns:wp14="http://schemas.microsoft.com/office/word/2010/wordprocessingDrawing" xmlns:wp="http://schemas.openxmlformats.org/drawingml/2006/wordprocessingDrawing" xmlns:w10="urn:schemas-microsoft-com:office:word" xmlns:w="http://schemas.openxmlformats.org/wordprocessingml/2006/main" xmlns:w14="http://schemas.microsoft.com/office/word/2010/wordml" xmlns:w15="http://schemas.microsoft.com/office/word/2012/wordml" xmlns:wpg="http://schemas.microsoft.com/office/word/2010/wordprocessingGroup" xmlns:wpi="http://schemas.microsoft.com/office/word/2010/wordprocessingInk" xmlns:wne="http://schemas.microsoft.com/office/word/2006/wordml" xmlns:wps="http://schemas.microsoft.com/office/word/2010/wordprocessingShape" mc:Ignorable="w14 w15 wp14">
   <w:p/>
   <w:tbl>
     <w:tblPr>
@@ -8612,11 +8842,11 @@
       <w:tblBorders>
         <w:bottom w:val="single" w:sz="4" w:space="0" w:color="auto"/>
       </w:tblBorders>
-      <w:tblLook w:val="01E0"/>
+      <w:tblLook w:val="01E0" w:firstRow="1" w:lastRow="1" w:firstColumn="1" w:lastColumn="1" w:noHBand="0" w:noVBand="0"/>
     </w:tblPr>
     <w:tblGrid>
-      <w:gridCol w:w="2396"/>
-      <w:gridCol w:w="7180"/>
+      <w:gridCol w:w="2395"/>
+      <w:gridCol w:w="7181"/>
     </w:tblGrid>
     <w:tr>
       <w:tc>
@@ -8652,7 +8882,7 @@
                 <v:path o:extrusionok="f" gradientshapeok="t" o:connecttype="rect"/>
                 <o:lock v:ext="edit" aspectratio="t"/>
               </v:shapetype>
-              <v:shape id="_x0000_i1025" type="#_x0000_t75" style="width:108.95pt;height:85.75pt">
+              <v:shape id="_x0000_i1025" type="#_x0000_t75" style="width:108.7pt;height:85.6pt">
                 <v:imagedata r:id="rId1" o:title="Logo-KHTN 2009"/>
               </v:shape>
             </w:pict>
@@ -8749,9 +8979,6 @@
       <w:t xml:space="preserve">Đồ án môn Phân tích </w:t>
     </w:r>
     <w:r>
-      <w:rPr>
-        <w:lang w:val="en-US"/>
-      </w:rPr>
       <w:t xml:space="preserve">và </w:t>
     </w:r>
     <w:r>
@@ -8779,7 +9006,7 @@
 </file>
 
 <file path=word/header2.xml><?xml version="1.0" encoding="utf-8"?>
-<w:hdr xmlns:ve="http://schemas.openxmlformats.org/markup-compatibility/2006" xmlns:o="urn:schemas-microsoft-com:office:office" xmlns:r="http://schemas.openxmlformats.org/officeDocument/2006/relationships" xmlns:m="http://schemas.openxmlformats.org/officeDocument/2006/math" xmlns:v="urn:schemas-microsoft-com:vml" xmlns:wp="http://schemas.openxmlformats.org/drawingml/2006/wordprocessingDrawing" xmlns:w10="urn:schemas-microsoft-com:office:word" xmlns:w="http://schemas.openxmlformats.org/wordprocessingml/2006/main" xmlns:wne="http://schemas.microsoft.com/office/word/2006/wordml">
+<w:hdr xmlns:wpc="http://schemas.microsoft.com/office/word/2010/wordprocessingCanvas" xmlns:mc="http://schemas.openxmlformats.org/markup-compatibility/2006" xmlns:o="urn:schemas-microsoft-com:office:office" xmlns:r="http://schemas.openxmlformats.org/officeDocument/2006/relationships" xmlns:m="http://schemas.openxmlformats.org/officeDocument/2006/math" xmlns:v="urn:schemas-microsoft-com:vml" xmlns:wp14="http://schemas.microsoft.com/office/word/2010/wordprocessingDrawing" xmlns:wp="http://schemas.openxmlformats.org/drawingml/2006/wordprocessingDrawing" xmlns:w10="urn:schemas-microsoft-com:office:word" xmlns:w="http://schemas.openxmlformats.org/wordprocessingml/2006/main" xmlns:w14="http://schemas.microsoft.com/office/word/2010/wordml" xmlns:w15="http://schemas.microsoft.com/office/word/2012/wordml" xmlns:wpg="http://schemas.microsoft.com/office/word/2010/wordprocessingGroup" xmlns:wpi="http://schemas.microsoft.com/office/word/2010/wordprocessingInk" xmlns:wne="http://schemas.microsoft.com/office/word/2006/wordml" xmlns:wps="http://schemas.microsoft.com/office/word/2010/wordprocessingShape" mc:Ignorable="w14 w15 wp14">
   <w:tbl>
     <w:tblPr>
       <w:tblW w:w="0" w:type="auto"/>
@@ -8791,7 +9018,7 @@
         <w:insideH w:val="single" w:sz="4" w:space="0" w:color="auto"/>
         <w:insideV w:val="single" w:sz="4" w:space="0" w:color="auto"/>
       </w:tblBorders>
-      <w:tblLook w:val="01E0"/>
+      <w:tblLook w:val="01E0" w:firstRow="1" w:lastRow="1" w:firstColumn="1" w:lastColumn="1" w:noHBand="0" w:noVBand="0"/>
     </w:tblPr>
     <w:tblGrid>
       <w:gridCol w:w="6912"/>
@@ -8914,7 +9141,7 @@
 </file>
 
 <file path=word/numbering.xml><?xml version="1.0" encoding="utf-8"?>
-<w:numbering xmlns:ve="http://schemas.openxmlformats.org/markup-compatibility/2006" xmlns:o="urn:schemas-microsoft-com:office:office" xmlns:r="http://schemas.openxmlformats.org/officeDocument/2006/relationships" xmlns:m="http://schemas.openxmlformats.org/officeDocument/2006/math" xmlns:v="urn:schemas-microsoft-com:vml" xmlns:wp="http://schemas.openxmlformats.org/drawingml/2006/wordprocessingDrawing" xmlns:w10="urn:schemas-microsoft-com:office:word" xmlns:w="http://schemas.openxmlformats.org/wordprocessingml/2006/main" xmlns:wne="http://schemas.microsoft.com/office/word/2006/wordml">
+<w:numbering xmlns:wpc="http://schemas.microsoft.com/office/word/2010/wordprocessingCanvas" xmlns:mc="http://schemas.openxmlformats.org/markup-compatibility/2006" xmlns:o="urn:schemas-microsoft-com:office:office" xmlns:r="http://schemas.openxmlformats.org/officeDocument/2006/relationships" xmlns:m="http://schemas.openxmlformats.org/officeDocument/2006/math" xmlns:v="urn:schemas-microsoft-com:vml" xmlns:wp14="http://schemas.microsoft.com/office/word/2010/wordprocessingDrawing" xmlns:wp="http://schemas.openxmlformats.org/drawingml/2006/wordprocessingDrawing" xmlns:w10="urn:schemas-microsoft-com:office:word" xmlns:w="http://schemas.openxmlformats.org/wordprocessingml/2006/main" xmlns:w14="http://schemas.microsoft.com/office/word/2010/wordml" xmlns:w15="http://schemas.microsoft.com/office/word/2012/wordml" xmlns:wpg="http://schemas.microsoft.com/office/word/2010/wordprocessingGroup" xmlns:wpi="http://schemas.microsoft.com/office/word/2010/wordprocessingInk" xmlns:wne="http://schemas.microsoft.com/office/word/2006/wordml" xmlns:wps="http://schemas.microsoft.com/office/word/2010/wordprocessingShape" mc:Ignorable="w14 w15 wp14">
   <w:abstractNum w:abstractNumId="0">
     <w:nsid w:val="FFFFFFFB"/>
     <w:multiLevelType w:val="multilevel"/>
@@ -10319,7 +10546,7 @@
 </file>
 
 <file path=word/styles.xml><?xml version="1.0" encoding="utf-8"?>
-<w:styles xmlns:r="http://schemas.openxmlformats.org/officeDocument/2006/relationships" xmlns:w="http://schemas.openxmlformats.org/wordprocessingml/2006/main">
+<w:styles xmlns:mc="http://schemas.openxmlformats.org/markup-compatibility/2006" xmlns:r="http://schemas.openxmlformats.org/officeDocument/2006/relationships" xmlns:w="http://schemas.openxmlformats.org/wordprocessingml/2006/main" xmlns:w14="http://schemas.microsoft.com/office/word/2010/wordml" xmlns:w15="http://schemas.microsoft.com/office/word/2012/wordml" mc:Ignorable="w14 w15">
   <w:docDefaults>
     <w:rPrDefault>
       <w:rPr>
@@ -10335,148 +10562,378 @@
       </w:pPr>
     </w:pPrDefault>
   </w:docDefaults>
-  <w:latentStyles w:defLockedState="0" w:defUIPriority="99" w:defSemiHidden="1" w:defUnhideWhenUsed="1" w:defQFormat="0" w:count="267">
-    <w:lsdException w:name="Normal" w:semiHidden="0" w:uiPriority="0" w:unhideWhenUsed="0" w:qFormat="1"/>
-    <w:lsdException w:name="heading 1" w:semiHidden="0" w:uiPriority="0" w:unhideWhenUsed="0" w:qFormat="1"/>
-    <w:lsdException w:name="heading 2" w:uiPriority="0" w:qFormat="1"/>
-    <w:lsdException w:name="heading 3" w:uiPriority="0" w:qFormat="1"/>
-    <w:lsdException w:name="heading 4" w:uiPriority="0" w:qFormat="1"/>
-    <w:lsdException w:name="heading 5" w:uiPriority="0" w:qFormat="1"/>
-    <w:lsdException w:name="heading 6" w:uiPriority="0" w:qFormat="1"/>
-    <w:lsdException w:name="heading 7" w:uiPriority="0" w:qFormat="1"/>
-    <w:lsdException w:name="heading 8" w:uiPriority="0" w:qFormat="1"/>
-    <w:lsdException w:name="heading 9" w:uiPriority="0" w:qFormat="1"/>
-    <w:lsdException w:name="toc 1" w:uiPriority="39"/>
-    <w:lsdException w:name="toc 2" w:uiPriority="39"/>
-    <w:lsdException w:name="toc 3" w:uiPriority="39"/>
-    <w:lsdException w:name="toc 4" w:uiPriority="39"/>
-    <w:lsdException w:name="toc 5" w:uiPriority="39"/>
-    <w:lsdException w:name="toc 6" w:uiPriority="39"/>
-    <w:lsdException w:name="toc 7" w:uiPriority="39"/>
-    <w:lsdException w:name="toc 8" w:uiPriority="39"/>
-    <w:lsdException w:name="toc 9" w:uiPriority="39"/>
-    <w:lsdException w:name="header" w:uiPriority="0"/>
-    <w:lsdException w:name="footer" w:uiPriority="0"/>
-    <w:lsdException w:name="caption" w:uiPriority="35" w:qFormat="1"/>
-    <w:lsdException w:name="page number" w:uiPriority="0"/>
-    <w:lsdException w:name="Title" w:semiHidden="0" w:uiPriority="0" w:unhideWhenUsed="0" w:qFormat="1"/>
-    <w:lsdException w:name="Default Paragraph Font" w:uiPriority="1"/>
-    <w:lsdException w:name="Body Text" w:uiPriority="0"/>
-    <w:lsdException w:name="Subtitle" w:semiHidden="0" w:uiPriority="11" w:unhideWhenUsed="0" w:qFormat="1"/>
-    <w:lsdException w:name="Strong" w:semiHidden="0" w:uiPriority="22" w:unhideWhenUsed="0" w:qFormat="1"/>
-    <w:lsdException w:name="Emphasis" w:semiHidden="0" w:uiPriority="20" w:unhideWhenUsed="0" w:qFormat="1"/>
-    <w:lsdException w:name="Table Grid" w:semiHidden="0" w:uiPriority="59" w:unhideWhenUsed="0"/>
-    <w:lsdException w:name="Placeholder Text" w:unhideWhenUsed="0"/>
-    <w:lsdException w:name="No Spacing" w:semiHidden="0" w:uiPriority="1" w:unhideWhenUsed="0" w:qFormat="1"/>
-    <w:lsdException w:name="Light Shading" w:semiHidden="0" w:uiPriority="60" w:unhideWhenUsed="0"/>
-    <w:lsdException w:name="Light List" w:semiHidden="0" w:uiPriority="61" w:unhideWhenUsed="0"/>
-    <w:lsdException w:name="Light Grid" w:semiHidden="0" w:uiPriority="62" w:unhideWhenUsed="0"/>
-    <w:lsdException w:name="Medium Shading 1" w:semiHidden="0" w:uiPriority="63" w:unhideWhenUsed="0"/>
-    <w:lsdException w:name="Medium Shading 2" w:semiHidden="0" w:uiPriority="64" w:unhideWhenUsed="0"/>
-    <w:lsdException w:name="Medium List 1" w:semiHidden="0" w:uiPriority="65" w:unhideWhenUsed="0"/>
-    <w:lsdException w:name="Medium List 2" w:semiHidden="0" w:uiPriority="66" w:unhideWhenUsed="0"/>
-    <w:lsdException w:name="Medium Grid 1" w:semiHidden="0" w:uiPriority="67" w:unhideWhenUsed="0"/>
-    <w:lsdException w:name="Medium Grid 2" w:semiHidden="0" w:uiPriority="68" w:unhideWhenUsed="0"/>
-    <w:lsdException w:name="Medium Grid 3" w:semiHidden="0" w:uiPriority="69" w:unhideWhenUsed="0"/>
-    <w:lsdException w:name="Dark List" w:semiHidden="0" w:uiPriority="70" w:unhideWhenUsed="0"/>
-    <w:lsdException w:name="Colorful Shading" w:semiHidden="0" w:uiPriority="71" w:unhideWhenUsed="0"/>
-    <w:lsdException w:name="Colorful List" w:semiHidden="0" w:uiPriority="72" w:unhideWhenUsed="0"/>
-    <w:lsdException w:name="Colorful Grid" w:semiHidden="0" w:uiPriority="73" w:unhideWhenUsed="0"/>
-    <w:lsdException w:name="Light Shading Accent 1" w:semiHidden="0" w:uiPriority="60" w:unhideWhenUsed="0"/>
-    <w:lsdException w:name="Light List Accent 1" w:semiHidden="0" w:uiPriority="61" w:unhideWhenUsed="0"/>
-    <w:lsdException w:name="Light Grid Accent 1" w:semiHidden="0" w:uiPriority="62" w:unhideWhenUsed="0"/>
-    <w:lsdException w:name="Medium Shading 1 Accent 1" w:semiHidden="0" w:uiPriority="63" w:unhideWhenUsed="0"/>
-    <w:lsdException w:name="Medium Shading 2 Accent 1" w:semiHidden="0" w:uiPriority="64" w:unhideWhenUsed="0"/>
-    <w:lsdException w:name="Medium List 1 Accent 1" w:semiHidden="0" w:uiPriority="65" w:unhideWhenUsed="0"/>
-    <w:lsdException w:name="Revision" w:unhideWhenUsed="0"/>
-    <w:lsdException w:name="List Paragraph" w:semiHidden="0" w:uiPriority="34" w:unhideWhenUsed="0" w:qFormat="1"/>
-    <w:lsdException w:name="Quote" w:semiHidden="0" w:uiPriority="29" w:unhideWhenUsed="0" w:qFormat="1"/>
-    <w:lsdException w:name="Intense Quote" w:semiHidden="0" w:uiPriority="30" w:unhideWhenUsed="0" w:qFormat="1"/>
-    <w:lsdException w:name="Medium List 2 Accent 1" w:semiHidden="0" w:uiPriority="66" w:unhideWhenUsed="0"/>
-    <w:lsdException w:name="Medium Grid 1 Accent 1" w:semiHidden="0" w:uiPriority="67" w:unhideWhenUsed="0"/>
-    <w:lsdException w:name="Medium Grid 2 Accent 1" w:semiHidden="0" w:uiPriority="68" w:unhideWhenUsed="0"/>
-    <w:lsdException w:name="Medium Grid 3 Accent 1" w:semiHidden="0" w:uiPriority="69" w:unhideWhenUsed="0"/>
-    <w:lsdException w:name="Dark List Accent 1" w:semiHidden="0" w:uiPriority="70" w:unhideWhenUsed="0"/>
-    <w:lsdException w:name="Colorful Shading Accent 1" w:semiHidden="0" w:uiPriority="71" w:unhideWhenUsed="0"/>
-    <w:lsdException w:name="Colorful List Accent 1" w:semiHidden="0" w:uiPriority="72" w:unhideWhenUsed="0"/>
-    <w:lsdException w:name="Colorful Grid Accent 1" w:semiHidden="0" w:uiPriority="73" w:unhideWhenUsed="0"/>
-    <w:lsdException w:name="Light Shading Accent 2" w:semiHidden="0" w:uiPriority="60" w:unhideWhenUsed="0"/>
-    <w:lsdException w:name="Light List Accent 2" w:semiHidden="0" w:uiPriority="61" w:unhideWhenUsed="0"/>
-    <w:lsdException w:name="Light Grid Accent 2" w:semiHidden="0" w:uiPriority="62" w:unhideWhenUsed="0"/>
-    <w:lsdException w:name="Medium Shading 1 Accent 2" w:semiHidden="0" w:uiPriority="63" w:unhideWhenUsed="0"/>
-    <w:lsdException w:name="Medium Shading 2 Accent 2" w:semiHidden="0" w:uiPriority="64" w:unhideWhenUsed="0"/>
-    <w:lsdException w:name="Medium List 1 Accent 2" w:semiHidden="0" w:uiPriority="65" w:unhideWhenUsed="0"/>
-    <w:lsdException w:name="Medium List 2 Accent 2" w:semiHidden="0" w:uiPriority="66" w:unhideWhenUsed="0"/>
-    <w:lsdException w:name="Medium Grid 1 Accent 2" w:semiHidden="0" w:uiPriority="67" w:unhideWhenUsed="0"/>
-    <w:lsdException w:name="Medium Grid 2 Accent 2" w:semiHidden="0" w:uiPriority="68" w:unhideWhenUsed="0"/>
-    <w:lsdException w:name="Medium Grid 3 Accent 2" w:semiHidden="0" w:uiPriority="69" w:unhideWhenUsed="0"/>
-    <w:lsdException w:name="Dark List Accent 2" w:semiHidden="0" w:uiPriority="70" w:unhideWhenUsed="0"/>
-    <w:lsdException w:name="Colorful Shading Accent 2" w:semiHidden="0" w:uiPriority="71" w:unhideWhenUsed="0"/>
-    <w:lsdException w:name="Colorful List Accent 2" w:semiHidden="0" w:uiPriority="72" w:unhideWhenUsed="0"/>
-    <w:lsdException w:name="Colorful Grid Accent 2" w:semiHidden="0" w:uiPriority="73" w:unhideWhenUsed="0"/>
-    <w:lsdException w:name="Light Shading Accent 3" w:semiHidden="0" w:uiPriority="60" w:unhideWhenUsed="0"/>
-    <w:lsdException w:name="Light List Accent 3" w:semiHidden="0" w:uiPriority="61" w:unhideWhenUsed="0"/>
-    <w:lsdException w:name="Light Grid Accent 3" w:semiHidden="0" w:uiPriority="62" w:unhideWhenUsed="0"/>
-    <w:lsdException w:name="Medium Shading 1 Accent 3" w:semiHidden="0" w:uiPriority="63" w:unhideWhenUsed="0"/>
-    <w:lsdException w:name="Medium Shading 2 Accent 3" w:semiHidden="0" w:uiPriority="64" w:unhideWhenUsed="0"/>
-    <w:lsdException w:name="Medium List 1 Accent 3" w:semiHidden="0" w:uiPriority="65" w:unhideWhenUsed="0"/>
-    <w:lsdException w:name="Medium List 2 Accent 3" w:semiHidden="0" w:uiPriority="66" w:unhideWhenUsed="0"/>
-    <w:lsdException w:name="Medium Grid 1 Accent 3" w:semiHidden="0" w:uiPriority="67" w:unhideWhenUsed="0"/>
-    <w:lsdException w:name="Medium Grid 2 Accent 3" w:semiHidden="0" w:uiPriority="68" w:unhideWhenUsed="0"/>
-    <w:lsdException w:name="Medium Grid 3 Accent 3" w:semiHidden="0" w:uiPriority="69" w:unhideWhenUsed="0"/>
-    <w:lsdException w:name="Dark List Accent 3" w:semiHidden="0" w:uiPriority="70" w:unhideWhenUsed="0"/>
-    <w:lsdException w:name="Colorful Shading Accent 3" w:semiHidden="0" w:uiPriority="71" w:unhideWhenUsed="0"/>
-    <w:lsdException w:name="Colorful List Accent 3" w:semiHidden="0" w:uiPriority="72" w:unhideWhenUsed="0"/>
-    <w:lsdException w:name="Colorful Grid Accent 3" w:semiHidden="0" w:uiPriority="73" w:unhideWhenUsed="0"/>
-    <w:lsdException w:name="Light Shading Accent 4" w:semiHidden="0" w:uiPriority="60" w:unhideWhenUsed="0"/>
-    <w:lsdException w:name="Light List Accent 4" w:semiHidden="0" w:uiPriority="61" w:unhideWhenUsed="0"/>
-    <w:lsdException w:name="Light Grid Accent 4" w:semiHidden="0" w:uiPriority="62" w:unhideWhenUsed="0"/>
-    <w:lsdException w:name="Medium Shading 1 Accent 4" w:semiHidden="0" w:uiPriority="63" w:unhideWhenUsed="0"/>
-    <w:lsdException w:name="Medium Shading 2 Accent 4" w:semiHidden="0" w:uiPriority="64" w:unhideWhenUsed="0"/>
-    <w:lsdException w:name="Medium List 1 Accent 4" w:semiHidden="0" w:uiPriority="65" w:unhideWhenUsed="0"/>
-    <w:lsdException w:name="Medium List 2 Accent 4" w:semiHidden="0" w:uiPriority="66" w:unhideWhenUsed="0"/>
-    <w:lsdException w:name="Medium Grid 1 Accent 4" w:semiHidden="0" w:uiPriority="67" w:unhideWhenUsed="0"/>
-    <w:lsdException w:name="Medium Grid 2 Accent 4" w:semiHidden="0" w:uiPriority="68" w:unhideWhenUsed="0"/>
-    <w:lsdException w:name="Medium Grid 3 Accent 4" w:semiHidden="0" w:uiPriority="69" w:unhideWhenUsed="0"/>
-    <w:lsdException w:name="Dark List Accent 4" w:semiHidden="0" w:uiPriority="70" w:unhideWhenUsed="0"/>
-    <w:lsdException w:name="Colorful Shading Accent 4" w:semiHidden="0" w:uiPriority="71" w:unhideWhenUsed="0"/>
-    <w:lsdException w:name="Colorful List Accent 4" w:semiHidden="0" w:uiPriority="72" w:unhideWhenUsed="0"/>
-    <w:lsdException w:name="Colorful Grid Accent 4" w:semiHidden="0" w:uiPriority="73" w:unhideWhenUsed="0"/>
-    <w:lsdException w:name="Light Shading Accent 5" w:semiHidden="0" w:uiPriority="60" w:unhideWhenUsed="0"/>
-    <w:lsdException w:name="Light List Accent 5" w:semiHidden="0" w:uiPriority="61" w:unhideWhenUsed="0"/>
-    <w:lsdException w:name="Light Grid Accent 5" w:semiHidden="0" w:uiPriority="62" w:unhideWhenUsed="0"/>
-    <w:lsdException w:name="Medium Shading 1 Accent 5" w:semiHidden="0" w:uiPriority="63" w:unhideWhenUsed="0"/>
-    <w:lsdException w:name="Medium Shading 2 Accent 5" w:semiHidden="0" w:uiPriority="64" w:unhideWhenUsed="0"/>
-    <w:lsdException w:name="Medium List 1 Accent 5" w:semiHidden="0" w:uiPriority="65" w:unhideWhenUsed="0"/>
-    <w:lsdException w:name="Medium List 2 Accent 5" w:semiHidden="0" w:uiPriority="66" w:unhideWhenUsed="0"/>
-    <w:lsdException w:name="Medium Grid 1 Accent 5" w:semiHidden="0" w:uiPriority="67" w:unhideWhenUsed="0"/>
-    <w:lsdException w:name="Medium Grid 2 Accent 5" w:semiHidden="0" w:uiPriority="68" w:unhideWhenUsed="0"/>
-    <w:lsdException w:name="Medium Grid 3 Accent 5" w:semiHidden="0" w:uiPriority="69" w:unhideWhenUsed="0"/>
-    <w:lsdException w:name="Dark List Accent 5" w:semiHidden="0" w:uiPriority="70" w:unhideWhenUsed="0"/>
-    <w:lsdException w:name="Colorful Shading Accent 5" w:semiHidden="0" w:uiPriority="71" w:unhideWhenUsed="0"/>
-    <w:lsdException w:name="Colorful List Accent 5" w:semiHidden="0" w:uiPriority="72" w:unhideWhenUsed="0"/>
-    <w:lsdException w:name="Colorful Grid Accent 5" w:semiHidden="0" w:uiPriority="73" w:unhideWhenUsed="0"/>
-    <w:lsdException w:name="Light Shading Accent 6" w:semiHidden="0" w:uiPriority="60" w:unhideWhenUsed="0"/>
-    <w:lsdException w:name="Light List Accent 6" w:semiHidden="0" w:uiPriority="61" w:unhideWhenUsed="0"/>
-    <w:lsdException w:name="Light Grid Accent 6" w:semiHidden="0" w:uiPriority="62" w:unhideWhenUsed="0"/>
-    <w:lsdException w:name="Medium Shading 1 Accent 6" w:semiHidden="0" w:uiPriority="63" w:unhideWhenUsed="0"/>
-    <w:lsdException w:name="Medium Shading 2 Accent 6" w:semiHidden="0" w:uiPriority="64" w:unhideWhenUsed="0"/>
-    <w:lsdException w:name="Medium List 1 Accent 6" w:semiHidden="0" w:uiPriority="65" w:unhideWhenUsed="0"/>
-    <w:lsdException w:name="Medium List 2 Accent 6" w:semiHidden="0" w:uiPriority="66" w:unhideWhenUsed="0"/>
-    <w:lsdException w:name="Medium Grid 1 Accent 6" w:semiHidden="0" w:uiPriority="67" w:unhideWhenUsed="0"/>
-    <w:lsdException w:name="Medium Grid 2 Accent 6" w:semiHidden="0" w:uiPriority="68" w:unhideWhenUsed="0"/>
-    <w:lsdException w:name="Medium Grid 3 Accent 6" w:semiHidden="0" w:uiPriority="69" w:unhideWhenUsed="0"/>
-    <w:lsdException w:name="Dark List Accent 6" w:semiHidden="0" w:uiPriority="70" w:unhideWhenUsed="0"/>
-    <w:lsdException w:name="Colorful Shading Accent 6" w:semiHidden="0" w:uiPriority="71" w:unhideWhenUsed="0"/>
-    <w:lsdException w:name="Colorful List Accent 6" w:semiHidden="0" w:uiPriority="72" w:unhideWhenUsed="0"/>
-    <w:lsdException w:name="Colorful Grid Accent 6" w:semiHidden="0" w:uiPriority="73" w:unhideWhenUsed="0"/>
-    <w:lsdException w:name="Subtle Emphasis" w:semiHidden="0" w:uiPriority="19" w:unhideWhenUsed="0" w:qFormat="1"/>
-    <w:lsdException w:name="Intense Emphasis" w:semiHidden="0" w:uiPriority="21" w:unhideWhenUsed="0" w:qFormat="1"/>
-    <w:lsdException w:name="Subtle Reference" w:semiHidden="0" w:uiPriority="31" w:unhideWhenUsed="0" w:qFormat="1"/>
-    <w:lsdException w:name="Intense Reference" w:semiHidden="0" w:uiPriority="32" w:unhideWhenUsed="0" w:qFormat="1"/>
-    <w:lsdException w:name="Book Title" w:semiHidden="0" w:uiPriority="33" w:unhideWhenUsed="0" w:qFormat="1"/>
-    <w:lsdException w:name="Bibliography" w:uiPriority="37"/>
-    <w:lsdException w:name="TOC Heading" w:uiPriority="39" w:qFormat="1"/>
+  <w:latentStyles w:defLockedState="0" w:defUIPriority="99" w:defSemiHidden="0" w:defUnhideWhenUsed="0" w:defQFormat="0" w:count="371">
+    <w:lsdException w:name="Normal" w:uiPriority="0" w:qFormat="1"/>
+    <w:lsdException w:name="heading 1" w:uiPriority="0" w:qFormat="1"/>
+    <w:lsdException w:name="heading 2" w:semiHidden="1" w:uiPriority="0" w:unhideWhenUsed="1" w:qFormat="1"/>
+    <w:lsdException w:name="heading 3" w:semiHidden="1" w:uiPriority="0" w:unhideWhenUsed="1" w:qFormat="1"/>
+    <w:lsdException w:name="heading 4" w:semiHidden="1" w:uiPriority="0" w:unhideWhenUsed="1" w:qFormat="1"/>
+    <w:lsdException w:name="heading 5" w:semiHidden="1" w:uiPriority="0" w:unhideWhenUsed="1" w:qFormat="1"/>
+    <w:lsdException w:name="heading 6" w:semiHidden="1" w:uiPriority="0" w:unhideWhenUsed="1" w:qFormat="1"/>
+    <w:lsdException w:name="heading 7" w:semiHidden="1" w:uiPriority="0" w:unhideWhenUsed="1" w:qFormat="1"/>
+    <w:lsdException w:name="heading 8" w:semiHidden="1" w:uiPriority="0" w:unhideWhenUsed="1" w:qFormat="1"/>
+    <w:lsdException w:name="heading 9" w:semiHidden="1" w:uiPriority="0" w:unhideWhenUsed="1" w:qFormat="1"/>
+    <w:lsdException w:name="index 1" w:semiHidden="1" w:unhideWhenUsed="1"/>
+    <w:lsdException w:name="index 2" w:semiHidden="1" w:unhideWhenUsed="1"/>
+    <w:lsdException w:name="index 3" w:semiHidden="1" w:unhideWhenUsed="1"/>
+    <w:lsdException w:name="index 4" w:semiHidden="1" w:unhideWhenUsed="1"/>
+    <w:lsdException w:name="index 5" w:semiHidden="1" w:unhideWhenUsed="1"/>
+    <w:lsdException w:name="index 6" w:semiHidden="1" w:unhideWhenUsed="1"/>
+    <w:lsdException w:name="index 7" w:semiHidden="1" w:unhideWhenUsed="1"/>
+    <w:lsdException w:name="index 8" w:semiHidden="1" w:unhideWhenUsed="1"/>
+    <w:lsdException w:name="index 9" w:semiHidden="1" w:unhideWhenUsed="1"/>
+    <w:lsdException w:name="toc 1" w:semiHidden="1" w:uiPriority="39" w:unhideWhenUsed="1"/>
+    <w:lsdException w:name="toc 2" w:semiHidden="1" w:uiPriority="39" w:unhideWhenUsed="1"/>
+    <w:lsdException w:name="toc 3" w:semiHidden="1" w:uiPriority="39" w:unhideWhenUsed="1"/>
+    <w:lsdException w:name="toc 4" w:semiHidden="1" w:uiPriority="39" w:unhideWhenUsed="1"/>
+    <w:lsdException w:name="toc 5" w:semiHidden="1" w:uiPriority="39" w:unhideWhenUsed="1"/>
+    <w:lsdException w:name="toc 6" w:semiHidden="1" w:uiPriority="39" w:unhideWhenUsed="1"/>
+    <w:lsdException w:name="toc 7" w:semiHidden="1" w:uiPriority="39" w:unhideWhenUsed="1"/>
+    <w:lsdException w:name="toc 8" w:semiHidden="1" w:uiPriority="39" w:unhideWhenUsed="1"/>
+    <w:lsdException w:name="toc 9" w:semiHidden="1" w:uiPriority="39" w:unhideWhenUsed="1"/>
+    <w:lsdException w:name="Normal Indent" w:semiHidden="1" w:unhideWhenUsed="1"/>
+    <w:lsdException w:name="footnote text" w:semiHidden="1" w:unhideWhenUsed="1"/>
+    <w:lsdException w:name="annotation text" w:semiHidden="1" w:unhideWhenUsed="1"/>
+    <w:lsdException w:name="header" w:semiHidden="1" w:uiPriority="0" w:unhideWhenUsed="1"/>
+    <w:lsdException w:name="footer" w:semiHidden="1" w:uiPriority="0" w:unhideWhenUsed="1"/>
+    <w:lsdException w:name="index heading" w:semiHidden="1" w:unhideWhenUsed="1"/>
+    <w:lsdException w:name="caption" w:semiHidden="1" w:uiPriority="35" w:unhideWhenUsed="1" w:qFormat="1"/>
+    <w:lsdException w:name="table of figures" w:semiHidden="1" w:unhideWhenUsed="1"/>
+    <w:lsdException w:name="envelope address" w:semiHidden="1" w:unhideWhenUsed="1"/>
+    <w:lsdException w:name="envelope return" w:semiHidden="1" w:unhideWhenUsed="1"/>
+    <w:lsdException w:name="footnote reference" w:semiHidden="1" w:unhideWhenUsed="1"/>
+    <w:lsdException w:name="annotation reference" w:semiHidden="1" w:unhideWhenUsed="1"/>
+    <w:lsdException w:name="line number" w:semiHidden="1" w:unhideWhenUsed="1"/>
+    <w:lsdException w:name="page number" w:semiHidden="1" w:uiPriority="0" w:unhideWhenUsed="1"/>
+    <w:lsdException w:name="endnote reference" w:semiHidden="1" w:unhideWhenUsed="1"/>
+    <w:lsdException w:name="endnote text" w:semiHidden="1" w:unhideWhenUsed="1"/>
+    <w:lsdException w:name="table of authorities" w:semiHidden="1" w:unhideWhenUsed="1"/>
+    <w:lsdException w:name="macro" w:semiHidden="1" w:unhideWhenUsed="1"/>
+    <w:lsdException w:name="toa heading" w:semiHidden="1" w:unhideWhenUsed="1"/>
+    <w:lsdException w:name="List" w:semiHidden="1" w:unhideWhenUsed="1"/>
+    <w:lsdException w:name="List Bullet" w:semiHidden="1" w:unhideWhenUsed="1"/>
+    <w:lsdException w:name="List Number" w:semiHidden="1" w:unhideWhenUsed="1"/>
+    <w:lsdException w:name="List 2" w:semiHidden="1" w:unhideWhenUsed="1"/>
+    <w:lsdException w:name="List 3" w:semiHidden="1" w:unhideWhenUsed="1"/>
+    <w:lsdException w:name="List 4" w:semiHidden="1" w:unhideWhenUsed="1"/>
+    <w:lsdException w:name="List 5" w:semiHidden="1" w:unhideWhenUsed="1"/>
+    <w:lsdException w:name="List Bullet 2" w:semiHidden="1" w:unhideWhenUsed="1"/>
+    <w:lsdException w:name="List Bullet 3" w:semiHidden="1" w:unhideWhenUsed="1"/>
+    <w:lsdException w:name="List Bullet 4" w:semiHidden="1" w:unhideWhenUsed="1"/>
+    <w:lsdException w:name="List Bullet 5" w:semiHidden="1" w:unhideWhenUsed="1"/>
+    <w:lsdException w:name="List Number 2" w:semiHidden="1" w:unhideWhenUsed="1"/>
+    <w:lsdException w:name="List Number 3" w:semiHidden="1" w:unhideWhenUsed="1"/>
+    <w:lsdException w:name="List Number 4" w:semiHidden="1" w:unhideWhenUsed="1"/>
+    <w:lsdException w:name="List Number 5" w:semiHidden="1" w:unhideWhenUsed="1"/>
+    <w:lsdException w:name="Title" w:uiPriority="0" w:qFormat="1"/>
+    <w:lsdException w:name="Closing" w:semiHidden="1" w:unhideWhenUsed="1"/>
+    <w:lsdException w:name="Signature" w:semiHidden="1" w:unhideWhenUsed="1"/>
+    <w:lsdException w:name="Default Paragraph Font" w:semiHidden="1" w:uiPriority="1" w:unhideWhenUsed="1"/>
+    <w:lsdException w:name="Body Text" w:semiHidden="1" w:uiPriority="0" w:unhideWhenUsed="1"/>
+    <w:lsdException w:name="Body Text Indent" w:semiHidden="1" w:unhideWhenUsed="1"/>
+    <w:lsdException w:name="List Continue" w:semiHidden="1" w:unhideWhenUsed="1"/>
+    <w:lsdException w:name="List Continue 2" w:semiHidden="1" w:unhideWhenUsed="1"/>
+    <w:lsdException w:name="List Continue 3" w:semiHidden="1" w:unhideWhenUsed="1"/>
+    <w:lsdException w:name="List Continue 4" w:semiHidden="1" w:unhideWhenUsed="1"/>
+    <w:lsdException w:name="List Continue 5" w:semiHidden="1" w:unhideWhenUsed="1"/>
+    <w:lsdException w:name="Message Header" w:semiHidden="1" w:unhideWhenUsed="1"/>
+    <w:lsdException w:name="Subtitle" w:uiPriority="11" w:qFormat="1"/>
+    <w:lsdException w:name="Salutation" w:semiHidden="1" w:unhideWhenUsed="1"/>
+    <w:lsdException w:name="Date" w:semiHidden="1" w:unhideWhenUsed="1"/>
+    <w:lsdException w:name="Body Text First Indent" w:semiHidden="1" w:unhideWhenUsed="1"/>
+    <w:lsdException w:name="Body Text First Indent 2" w:semiHidden="1" w:unhideWhenUsed="1"/>
+    <w:lsdException w:name="Note Heading" w:semiHidden="1" w:unhideWhenUsed="1"/>
+    <w:lsdException w:name="Body Text 2" w:semiHidden="1" w:unhideWhenUsed="1"/>
+    <w:lsdException w:name="Body Text 3" w:semiHidden="1" w:unhideWhenUsed="1"/>
+    <w:lsdException w:name="Body Text Indent 2" w:semiHidden="1" w:unhideWhenUsed="1"/>
+    <w:lsdException w:name="Body Text Indent 3" w:semiHidden="1" w:unhideWhenUsed="1"/>
+    <w:lsdException w:name="Block Text" w:semiHidden="1" w:unhideWhenUsed="1"/>
+    <w:lsdException w:name="Hyperlink" w:semiHidden="1" w:unhideWhenUsed="1"/>
+    <w:lsdException w:name="FollowedHyperlink" w:semiHidden="1" w:unhideWhenUsed="1"/>
+    <w:lsdException w:name="Strong" w:uiPriority="22" w:qFormat="1"/>
+    <w:lsdException w:name="Emphasis" w:uiPriority="20" w:qFormat="1"/>
+    <w:lsdException w:name="Document Map" w:semiHidden="1" w:unhideWhenUsed="1"/>
+    <w:lsdException w:name="Plain Text" w:semiHidden="1" w:unhideWhenUsed="1"/>
+    <w:lsdException w:name="E-mail Signature" w:semiHidden="1" w:unhideWhenUsed="1"/>
+    <w:lsdException w:name="HTML Top of Form" w:semiHidden="1" w:unhideWhenUsed="1"/>
+    <w:lsdException w:name="HTML Bottom of Form" w:semiHidden="1" w:unhideWhenUsed="1"/>
+    <w:lsdException w:name="Normal (Web)" w:semiHidden="1" w:unhideWhenUsed="1"/>
+    <w:lsdException w:name="HTML Acronym" w:semiHidden="1" w:unhideWhenUsed="1"/>
+    <w:lsdException w:name="HTML Address" w:semiHidden="1" w:unhideWhenUsed="1"/>
+    <w:lsdException w:name="HTML Cite" w:semiHidden="1" w:unhideWhenUsed="1"/>
+    <w:lsdException w:name="HTML Code" w:semiHidden="1" w:unhideWhenUsed="1"/>
+    <w:lsdException w:name="HTML Definition" w:semiHidden="1" w:unhideWhenUsed="1"/>
+    <w:lsdException w:name="HTML Keyboard" w:semiHidden="1" w:unhideWhenUsed="1"/>
+    <w:lsdException w:name="HTML Preformatted" w:semiHidden="1" w:unhideWhenUsed="1"/>
+    <w:lsdException w:name="HTML Sample" w:semiHidden="1" w:unhideWhenUsed="1"/>
+    <w:lsdException w:name="HTML Typewriter" w:semiHidden="1" w:unhideWhenUsed="1"/>
+    <w:lsdException w:name="HTML Variable" w:semiHidden="1" w:unhideWhenUsed="1"/>
+    <w:lsdException w:name="Normal Table" w:semiHidden="1" w:unhideWhenUsed="1"/>
+    <w:lsdException w:name="annotation subject" w:semiHidden="1" w:unhideWhenUsed="1"/>
+    <w:lsdException w:name="No List" w:semiHidden="1" w:unhideWhenUsed="1"/>
+    <w:lsdException w:name="Outline List 1" w:semiHidden="1" w:unhideWhenUsed="1"/>
+    <w:lsdException w:name="Outline List 2" w:semiHidden="1" w:unhideWhenUsed="1"/>
+    <w:lsdException w:name="Outline List 3" w:semiHidden="1" w:unhideWhenUsed="1"/>
+    <w:lsdException w:name="Table Simple 1" w:semiHidden="1" w:unhideWhenUsed="1"/>
+    <w:lsdException w:name="Table Simple 2" w:semiHidden="1" w:unhideWhenUsed="1"/>
+    <w:lsdException w:name="Table Simple 3" w:semiHidden="1" w:unhideWhenUsed="1"/>
+    <w:lsdException w:name="Table Classic 1" w:semiHidden="1" w:unhideWhenUsed="1"/>
+    <w:lsdException w:name="Table Classic 2" w:semiHidden="1" w:unhideWhenUsed="1"/>
+    <w:lsdException w:name="Table Classic 3" w:semiHidden="1" w:unhideWhenUsed="1"/>
+    <w:lsdException w:name="Table Classic 4" w:semiHidden="1" w:unhideWhenUsed="1"/>
+    <w:lsdException w:name="Table Colorful 1" w:semiHidden="1" w:unhideWhenUsed="1"/>
+    <w:lsdException w:name="Table Colorful 2" w:semiHidden="1" w:unhideWhenUsed="1"/>
+    <w:lsdException w:name="Table Colorful 3" w:semiHidden="1" w:unhideWhenUsed="1"/>
+    <w:lsdException w:name="Table Columns 1" w:semiHidden="1" w:unhideWhenUsed="1"/>
+    <w:lsdException w:name="Table Columns 2" w:semiHidden="1" w:unhideWhenUsed="1"/>
+    <w:lsdException w:name="Table Columns 3" w:semiHidden="1" w:unhideWhenUsed="1"/>
+    <w:lsdException w:name="Table Columns 4" w:semiHidden="1" w:unhideWhenUsed="1"/>
+    <w:lsdException w:name="Table Columns 5" w:semiHidden="1" w:unhideWhenUsed="1"/>
+    <w:lsdException w:name="Table Grid 1" w:semiHidden="1" w:unhideWhenUsed="1"/>
+    <w:lsdException w:name="Table Grid 2" w:semiHidden="1" w:unhideWhenUsed="1"/>
+    <w:lsdException w:name="Table Grid 3" w:semiHidden="1" w:unhideWhenUsed="1"/>
+    <w:lsdException w:name="Table Grid 4" w:semiHidden="1" w:unhideWhenUsed="1"/>
+    <w:lsdException w:name="Table Grid 5" w:semiHidden="1" w:unhideWhenUsed="1"/>
+    <w:lsdException w:name="Table Grid 6" w:semiHidden="1" w:unhideWhenUsed="1"/>
+    <w:lsdException w:name="Table Grid 7" w:semiHidden="1" w:unhideWhenUsed="1"/>
+    <w:lsdException w:name="Table Grid 8" w:semiHidden="1" w:unhideWhenUsed="1"/>
+    <w:lsdException w:name="Table List 1" w:semiHidden="1" w:unhideWhenUsed="1"/>
+    <w:lsdException w:name="Table List 2" w:semiHidden="1" w:unhideWhenUsed="1"/>
+    <w:lsdException w:name="Table List 3" w:semiHidden="1" w:unhideWhenUsed="1"/>
+    <w:lsdException w:name="Table List 4" w:semiHidden="1" w:unhideWhenUsed="1"/>
+    <w:lsdException w:name="Table List 5" w:semiHidden="1" w:unhideWhenUsed="1"/>
+    <w:lsdException w:name="Table List 6" w:semiHidden="1" w:unhideWhenUsed="1"/>
+    <w:lsdException w:name="Table List 7" w:semiHidden="1" w:unhideWhenUsed="1"/>
+    <w:lsdException w:name="Table List 8" w:semiHidden="1" w:unhideWhenUsed="1"/>
+    <w:lsdException w:name="Table 3D effects 1" w:semiHidden="1" w:unhideWhenUsed="1"/>
+    <w:lsdException w:name="Table 3D effects 2" w:semiHidden="1" w:unhideWhenUsed="1"/>
+    <w:lsdException w:name="Table 3D effects 3" w:semiHidden="1" w:unhideWhenUsed="1"/>
+    <w:lsdException w:name="Table Contemporary" w:semiHidden="1" w:unhideWhenUsed="1"/>
+    <w:lsdException w:name="Table Elegant" w:semiHidden="1" w:unhideWhenUsed="1"/>
+    <w:lsdException w:name="Table Professional" w:semiHidden="1" w:unhideWhenUsed="1"/>
+    <w:lsdException w:name="Table Subtle 1" w:semiHidden="1" w:unhideWhenUsed="1"/>
+    <w:lsdException w:name="Table Subtle 2" w:semiHidden="1" w:unhideWhenUsed="1"/>
+    <w:lsdException w:name="Table Web 1" w:semiHidden="1" w:unhideWhenUsed="1"/>
+    <w:lsdException w:name="Table Web 2" w:semiHidden="1" w:unhideWhenUsed="1"/>
+    <w:lsdException w:name="Table Web 3" w:semiHidden="1" w:unhideWhenUsed="1"/>
+    <w:lsdException w:name="Balloon Text" w:semiHidden="1" w:unhideWhenUsed="1"/>
+    <w:lsdException w:name="Table Grid" w:uiPriority="59"/>
+    <w:lsdException w:name="Table Theme" w:semiHidden="1" w:unhideWhenUsed="1"/>
+    <w:lsdException w:name="Placeholder Text" w:semiHidden="1"/>
+    <w:lsdException w:name="No Spacing" w:uiPriority="1" w:qFormat="1"/>
+    <w:lsdException w:name="Light Shading" w:uiPriority="60"/>
+    <w:lsdException w:name="Light List" w:uiPriority="61"/>
+    <w:lsdException w:name="Light Grid" w:uiPriority="62"/>
+    <w:lsdException w:name="Medium Shading 1" w:uiPriority="63"/>
+    <w:lsdException w:name="Medium Shading 2" w:uiPriority="64"/>
+    <w:lsdException w:name="Medium List 1" w:uiPriority="65"/>
+    <w:lsdException w:name="Medium List 2" w:uiPriority="66"/>
+    <w:lsdException w:name="Medium Grid 1" w:uiPriority="67"/>
+    <w:lsdException w:name="Medium Grid 2" w:uiPriority="68"/>
+    <w:lsdException w:name="Medium Grid 3" w:uiPriority="69"/>
+    <w:lsdException w:name="Dark List" w:uiPriority="70"/>
+    <w:lsdException w:name="Colorful Shading" w:uiPriority="71"/>
+    <w:lsdException w:name="Colorful List" w:uiPriority="72"/>
+    <w:lsdException w:name="Colorful Grid" w:uiPriority="73"/>
+    <w:lsdException w:name="Light Shading Accent 1" w:uiPriority="60"/>
+    <w:lsdException w:name="Light List Accent 1" w:uiPriority="61"/>
+    <w:lsdException w:name="Light Grid Accent 1" w:uiPriority="62"/>
+    <w:lsdException w:name="Medium Shading 1 Accent 1" w:uiPriority="63"/>
+    <w:lsdException w:name="Medium Shading 2 Accent 1" w:uiPriority="64"/>
+    <w:lsdException w:name="Medium List 1 Accent 1" w:uiPriority="65"/>
+    <w:lsdException w:name="Revision" w:semiHidden="1"/>
+    <w:lsdException w:name="List Paragraph" w:uiPriority="34" w:qFormat="1"/>
+    <w:lsdException w:name="Quote" w:uiPriority="29" w:qFormat="1"/>
+    <w:lsdException w:name="Intense Quote" w:uiPriority="30" w:qFormat="1"/>
+    <w:lsdException w:name="Medium List 2 Accent 1" w:uiPriority="66"/>
+    <w:lsdException w:name="Medium Grid 1 Accent 1" w:uiPriority="67"/>
+    <w:lsdException w:name="Medium Grid 2 Accent 1" w:uiPriority="68"/>
+    <w:lsdException w:name="Medium Grid 3 Accent 1" w:uiPriority="69"/>
+    <w:lsdException w:name="Dark List Accent 1" w:uiPriority="70"/>
+    <w:lsdException w:name="Colorful Shading Accent 1" w:uiPriority="71"/>
+    <w:lsdException w:name="Colorful List Accent 1" w:uiPriority="72"/>
+    <w:lsdException w:name="Colorful Grid Accent 1" w:uiPriority="73"/>
+    <w:lsdException w:name="Light Shading Accent 2" w:uiPriority="60"/>
+    <w:lsdException w:name="Light List Accent 2" w:uiPriority="61"/>
+    <w:lsdException w:name="Light Grid Accent 2" w:uiPriority="62"/>
+    <w:lsdException w:name="Medium Shading 1 Accent 2" w:uiPriority="63"/>
+    <w:lsdException w:name="Medium Shading 2 Accent 2" w:uiPriority="64"/>
+    <w:lsdException w:name="Medium List 1 Accent 2" w:uiPriority="65"/>
+    <w:lsdException w:name="Medium List 2 Accent 2" w:uiPriority="66"/>
+    <w:lsdException w:name="Medium Grid 1 Accent 2" w:uiPriority="67"/>
+    <w:lsdException w:name="Medium Grid 2 Accent 2" w:uiPriority="68"/>
+    <w:lsdException w:name="Medium Grid 3 Accent 2" w:uiPriority="69"/>
+    <w:lsdException w:name="Dark List Accent 2" w:uiPriority="70"/>
+    <w:lsdException w:name="Colorful Shading Accent 2" w:uiPriority="71"/>
+    <w:lsdException w:name="Colorful List Accent 2" w:uiPriority="72"/>
+    <w:lsdException w:name="Colorful Grid Accent 2" w:uiPriority="73"/>
+    <w:lsdException w:name="Light Shading Accent 3" w:uiPriority="60"/>
+    <w:lsdException w:name="Light List Accent 3" w:uiPriority="61"/>
+    <w:lsdException w:name="Light Grid Accent 3" w:uiPriority="62"/>
+    <w:lsdException w:name="Medium Shading 1 Accent 3" w:uiPriority="63"/>
+    <w:lsdException w:name="Medium Shading 2 Accent 3" w:uiPriority="64"/>
+    <w:lsdException w:name="Medium List 1 Accent 3" w:uiPriority="65"/>
+    <w:lsdException w:name="Medium List 2 Accent 3" w:uiPriority="66"/>
+    <w:lsdException w:name="Medium Grid 1 Accent 3" w:uiPriority="67"/>
+    <w:lsdException w:name="Medium Grid 2 Accent 3" w:uiPriority="68"/>
+    <w:lsdException w:name="Medium Grid 3 Accent 3" w:uiPriority="69"/>
+    <w:lsdException w:name="Dark List Accent 3" w:uiPriority="70"/>
+    <w:lsdException w:name="Colorful Shading Accent 3" w:uiPriority="71"/>
+    <w:lsdException w:name="Colorful List Accent 3" w:uiPriority="72"/>
+    <w:lsdException w:name="Colorful Grid Accent 3" w:uiPriority="73"/>
+    <w:lsdException w:name="Light Shading Accent 4" w:uiPriority="60"/>
+    <w:lsdException w:name="Light List Accent 4" w:uiPriority="61"/>
+    <w:lsdException w:name="Light Grid Accent 4" w:uiPriority="62"/>
+    <w:lsdException w:name="Medium Shading 1 Accent 4" w:uiPriority="63"/>
+    <w:lsdException w:name="Medium Shading 2 Accent 4" w:uiPriority="64"/>
+    <w:lsdException w:name="Medium List 1 Accent 4" w:uiPriority="65"/>
+    <w:lsdException w:name="Medium List 2 Accent 4" w:uiPriority="66"/>
+    <w:lsdException w:name="Medium Grid 1 Accent 4" w:uiPriority="67"/>
+    <w:lsdException w:name="Medium Grid 2 Accent 4" w:uiPriority="68"/>
+    <w:lsdException w:name="Medium Grid 3 Accent 4" w:uiPriority="69"/>
+    <w:lsdException w:name="Dark List Accent 4" w:uiPriority="70"/>
+    <w:lsdException w:name="Colorful Shading Accent 4" w:uiPriority="71"/>
+    <w:lsdException w:name="Colorful List Accent 4" w:uiPriority="72"/>
+    <w:lsdException w:name="Colorful Grid Accent 4" w:uiPriority="73"/>
+    <w:lsdException w:name="Light Shading Accent 5" w:uiPriority="60"/>
+    <w:lsdException w:name="Light List Accent 5" w:uiPriority="61"/>
+    <w:lsdException w:name="Light Grid Accent 5" w:uiPriority="62"/>
+    <w:lsdException w:name="Medium Shading 1 Accent 5" w:uiPriority="63"/>
+    <w:lsdException w:name="Medium Shading 2 Accent 5" w:uiPriority="64"/>
+    <w:lsdException w:name="Medium List 1 Accent 5" w:uiPriority="65"/>
+    <w:lsdException w:name="Medium List 2 Accent 5" w:uiPriority="66"/>
+    <w:lsdException w:name="Medium Grid 1 Accent 5" w:uiPriority="67"/>
+    <w:lsdException w:name="Medium Grid 2 Accent 5" w:uiPriority="68"/>
+    <w:lsdException w:name="Medium Grid 3 Accent 5" w:uiPriority="69"/>
+    <w:lsdException w:name="Dark List Accent 5" w:uiPriority="70"/>
+    <w:lsdException w:name="Colorful Shading Accent 5" w:uiPriority="71"/>
+    <w:lsdException w:name="Colorful List Accent 5" w:uiPriority="72"/>
+    <w:lsdException w:name="Colorful Grid Accent 5" w:uiPriority="73"/>
+    <w:lsdException w:name="Light Shading Accent 6" w:uiPriority="60"/>
+    <w:lsdException w:name="Light List Accent 6" w:uiPriority="61"/>
+    <w:lsdException w:name="Light Grid Accent 6" w:uiPriority="62"/>
+    <w:lsdException w:name="Medium Shading 1 Accent 6" w:uiPriority="63"/>
+    <w:lsdException w:name="Medium Shading 2 Accent 6" w:uiPriority="64"/>
+    <w:lsdException w:name="Medium List 1 Accent 6" w:uiPriority="65"/>
+    <w:lsdException w:name="Medium List 2 Accent 6" w:uiPriority="66"/>
+    <w:lsdException w:name="Medium Grid 1 Accent 6" w:uiPriority="67"/>
+    <w:lsdException w:name="Medium Grid 2 Accent 6" w:uiPriority="68"/>
+    <w:lsdException w:name="Medium Grid 3 Accent 6" w:uiPriority="69"/>
+    <w:lsdException w:name="Dark List Accent 6" w:uiPriority="70"/>
+    <w:lsdException w:name="Colorful Shading Accent 6" w:uiPriority="71"/>
+    <w:lsdException w:name="Colorful List Accent 6" w:uiPriority="72"/>
+    <w:lsdException w:name="Colorful Grid Accent 6" w:uiPriority="73"/>
+    <w:lsdException w:name="Subtle Emphasis" w:uiPriority="19" w:qFormat="1"/>
+    <w:lsdException w:name="Intense Emphasis" w:uiPriority="21" w:qFormat="1"/>
+    <w:lsdException w:name="Subtle Reference" w:uiPriority="31" w:qFormat="1"/>
+    <w:lsdException w:name="Intense Reference" w:uiPriority="32" w:qFormat="1"/>
+    <w:lsdException w:name="Book Title" w:uiPriority="33" w:qFormat="1"/>
+    <w:lsdException w:name="Bibliography" w:semiHidden="1" w:uiPriority="37" w:unhideWhenUsed="1"/>
+    <w:lsdException w:name="TOC Heading" w:semiHidden="1" w:uiPriority="39" w:unhideWhenUsed="1" w:qFormat="1"/>
+    <w:lsdException w:name="Plain Table 1" w:uiPriority="41"/>
+    <w:lsdException w:name="Plain Table 2" w:uiPriority="42"/>
+    <w:lsdException w:name="Plain Table 3" w:uiPriority="43"/>
+    <w:lsdException w:name="Plain Table 4" w:uiPriority="44"/>
+    <w:lsdException w:name="Plain Table 5" w:uiPriority="45"/>
+    <w:lsdException w:name="Grid Table Light" w:uiPriority="40"/>
+    <w:lsdException w:name="Grid Table 1 Light" w:uiPriority="46"/>
+    <w:lsdException w:name="Grid Table 2" w:uiPriority="47"/>
+    <w:lsdException w:name="Grid Table 3" w:uiPriority="48"/>
+    <w:lsdException w:name="Grid Table 4" w:uiPriority="49"/>
+    <w:lsdException w:name="Grid Table 5 Dark" w:uiPriority="50"/>
+    <w:lsdException w:name="Grid Table 6 Colorful" w:uiPriority="51"/>
+    <w:lsdException w:name="Grid Table 7 Colorful" w:uiPriority="52"/>
+    <w:lsdException w:name="Grid Table 1 Light Accent 1" w:uiPriority="46"/>
+    <w:lsdException w:name="Grid Table 2 Accent 1" w:uiPriority="47"/>
+    <w:lsdException w:name="Grid Table 3 Accent 1" w:uiPriority="48"/>
+    <w:lsdException w:name="Grid Table 4 Accent 1" w:uiPriority="49"/>
+    <w:lsdException w:name="Grid Table 5 Dark Accent 1" w:uiPriority="50"/>
+    <w:lsdException w:name="Grid Table 6 Colorful Accent 1" w:uiPriority="51"/>
+    <w:lsdException w:name="Grid Table 7 Colorful Accent 1" w:uiPriority="52"/>
+    <w:lsdException w:name="Grid Table 1 Light Accent 2" w:uiPriority="46"/>
+    <w:lsdException w:name="Grid Table 2 Accent 2" w:uiPriority="47"/>
+    <w:lsdException w:name="Grid Table 3 Accent 2" w:uiPriority="48"/>
+    <w:lsdException w:name="Grid Table 4 Accent 2" w:uiPriority="49"/>
+    <w:lsdException w:name="Grid Table 5 Dark Accent 2" w:uiPriority="50"/>
+    <w:lsdException w:name="Grid Table 6 Colorful Accent 2" w:uiPriority="51"/>
+    <w:lsdException w:name="Grid Table 7 Colorful Accent 2" w:uiPriority="52"/>
+    <w:lsdException w:name="Grid Table 1 Light Accent 3" w:uiPriority="46"/>
+    <w:lsdException w:name="Grid Table 2 Accent 3" w:uiPriority="47"/>
+    <w:lsdException w:name="Grid Table 3 Accent 3" w:uiPriority="48"/>
+    <w:lsdException w:name="Grid Table 4 Accent 3" w:uiPriority="49"/>
+    <w:lsdException w:name="Grid Table 5 Dark Accent 3" w:uiPriority="50"/>
+    <w:lsdException w:name="Grid Table 6 Colorful Accent 3" w:uiPriority="51"/>
+    <w:lsdException w:name="Grid Table 7 Colorful Accent 3" w:uiPriority="52"/>
+    <w:lsdException w:name="Grid Table 1 Light Accent 4" w:uiPriority="46"/>
+    <w:lsdException w:name="Grid Table 2 Accent 4" w:uiPriority="47"/>
+    <w:lsdException w:name="Grid Table 3 Accent 4" w:uiPriority="48"/>
+    <w:lsdException w:name="Grid Table 4 Accent 4" w:uiPriority="49"/>
+    <w:lsdException w:name="Grid Table 5 Dark Accent 4" w:uiPriority="50"/>
+    <w:lsdException w:name="Grid Table 6 Colorful Accent 4" w:uiPriority="51"/>
+    <w:lsdException w:name="Grid Table 7 Colorful Accent 4" w:uiPriority="52"/>
+    <w:lsdException w:name="Grid Table 1 Light Accent 5" w:uiPriority="46"/>
+    <w:lsdException w:name="Grid Table 2 Accent 5" w:uiPriority="47"/>
+    <w:lsdException w:name="Grid Table 3 Accent 5" w:uiPriority="48"/>
+    <w:lsdException w:name="Grid Table 4 Accent 5" w:uiPriority="49"/>
+    <w:lsdException w:name="Grid Table 5 Dark Accent 5" w:uiPriority="50"/>
+    <w:lsdException w:name="Grid Table 6 Colorful Accent 5" w:uiPriority="51"/>
+    <w:lsdException w:name="Grid Table 7 Colorful Accent 5" w:uiPriority="52"/>
+    <w:lsdException w:name="Grid Table 1 Light Accent 6" w:uiPriority="46"/>
+    <w:lsdException w:name="Grid Table 2 Accent 6" w:uiPriority="47"/>
+    <w:lsdException w:name="Grid Table 3 Accent 6" w:uiPriority="48"/>
+    <w:lsdException w:name="Grid Table 4 Accent 6" w:uiPriority="49"/>
+    <w:lsdException w:name="Grid Table 5 Dark Accent 6" w:uiPriority="50"/>
+    <w:lsdException w:name="Grid Table 6 Colorful Accent 6" w:uiPriority="51"/>
+    <w:lsdException w:name="Grid Table 7 Colorful Accent 6" w:uiPriority="52"/>
+    <w:lsdException w:name="List Table 1 Light" w:uiPriority="46"/>
+    <w:lsdException w:name="List Table 2" w:uiPriority="47"/>
+    <w:lsdException w:name="List Table 3" w:uiPriority="48"/>
+    <w:lsdException w:name="List Table 4" w:uiPriority="49"/>
+    <w:lsdException w:name="List Table 5 Dark" w:uiPriority="50"/>
+    <w:lsdException w:name="List Table 6 Colorful" w:uiPriority="51"/>
+    <w:lsdException w:name="List Table 7 Colorful" w:uiPriority="52"/>
+    <w:lsdException w:name="List Table 1 Light Accent 1" w:uiPriority="46"/>
+    <w:lsdException w:name="List Table 2 Accent 1" w:uiPriority="47"/>
+    <w:lsdException w:name="List Table 3 Accent 1" w:uiPriority="48"/>
+    <w:lsdException w:name="List Table 4 Accent 1" w:uiPriority="49"/>
+    <w:lsdException w:name="List Table 5 Dark Accent 1" w:uiPriority="50"/>
+    <w:lsdException w:name="List Table 6 Colorful Accent 1" w:uiPriority="51"/>
+    <w:lsdException w:name="List Table 7 Colorful Accent 1" w:uiPriority="52"/>
+    <w:lsdException w:name="List Table 1 Light Accent 2" w:uiPriority="46"/>
+    <w:lsdException w:name="List Table 2 Accent 2" w:uiPriority="47"/>
+    <w:lsdException w:name="List Table 3 Accent 2" w:uiPriority="48"/>
+    <w:lsdException w:name="List Table 4 Accent 2" w:uiPriority="49"/>
+    <w:lsdException w:name="List Table 5 Dark Accent 2" w:uiPriority="50"/>
+    <w:lsdException w:name="List Table 6 Colorful Accent 2" w:uiPriority="51"/>
+    <w:lsdException w:name="List Table 7 Colorful Accent 2" w:uiPriority="52"/>
+    <w:lsdException w:name="List Table 1 Light Accent 3" w:uiPriority="46"/>
+    <w:lsdException w:name="List Table 2 Accent 3" w:uiPriority="47"/>
+    <w:lsdException w:name="List Table 3 Accent 3" w:uiPriority="48"/>
+    <w:lsdException w:name="List Table 4 Accent 3" w:uiPriority="49"/>
+    <w:lsdException w:name="List Table 5 Dark Accent 3" w:uiPriority="50"/>
+    <w:lsdException w:name="List Table 6 Colorful Accent 3" w:uiPriority="51"/>
+    <w:lsdException w:name="List Table 7 Colorful Accent 3" w:uiPriority="52"/>
+    <w:lsdException w:name="List Table 1 Light Accent 4" w:uiPriority="46"/>
+    <w:lsdException w:name="List Table 2 Accent 4" w:uiPriority="47"/>
+    <w:lsdException w:name="List Table 3 Accent 4" w:uiPriority="48"/>
+    <w:lsdException w:name="List Table 4 Accent 4" w:uiPriority="49"/>
+    <w:lsdException w:name="List Table 5 Dark Accent 4" w:uiPriority="50"/>
+    <w:lsdException w:name="List Table 6 Colorful Accent 4" w:uiPriority="51"/>
+    <w:lsdException w:name="List Table 7 Colorful Accent 4" w:uiPriority="52"/>
+    <w:lsdException w:name="List Table 1 Light Accent 5" w:uiPriority="46"/>
+    <w:lsdException w:name="List Table 2 Accent 5" w:uiPriority="47"/>
+    <w:lsdException w:name="List Table 3 Accent 5" w:uiPriority="48"/>
+    <w:lsdException w:name="List Table 4 Accent 5" w:uiPriority="49"/>
+    <w:lsdException w:name="List Table 5 Dark Accent 5" w:uiPriority="50"/>
+    <w:lsdException w:name="List Table 6 Colorful Accent 5" w:uiPriority="51"/>
+    <w:lsdException w:name="List Table 7 Colorful Accent 5" w:uiPriority="52"/>
+    <w:lsdException w:name="List Table 1 Light Accent 6" w:uiPriority="46"/>
+    <w:lsdException w:name="List Table 2 Accent 6" w:uiPriority="47"/>
+    <w:lsdException w:name="List Table 3 Accent 6" w:uiPriority="48"/>
+    <w:lsdException w:name="List Table 4 Accent 6" w:uiPriority="49"/>
+    <w:lsdException w:name="List Table 5 Dark Accent 6" w:uiPriority="50"/>
+    <w:lsdException w:name="List Table 6 Colorful Accent 6" w:uiPriority="51"/>
+    <w:lsdException w:name="List Table 7 Colorful Accent 6" w:uiPriority="52"/>
   </w:latentStyles>
   <w:style w:type="paragraph" w:default="1" w:styleId="Normal">
     <w:name w:val="Normal"/>
@@ -10672,7 +11129,6 @@
     <w:uiPriority w:val="99"/>
     <w:semiHidden/>
     <w:unhideWhenUsed/>
-    <w:qFormat/>
     <w:tblPr>
       <w:tblInd w:w="0" w:type="dxa"/>
       <w:tblCellMar>

</xml_diff>